<commit_message>
Modified scripts, data, and updated manuscript.
</commit_message>
<xml_diff>
--- a/AnalysisNotes.docx
+++ b/AnalysisNotes.docx
@@ -7,7 +7,17 @@
         <w:pStyle w:val="Heading1"/>
       </w:pPr>
       <w:r>
-        <w:t>To do</w:t>
+        <w:t>Sept. 11 meeting with Betsy</w:t>
+      </w:r>
+    </w:p>
+    <w:p>
+      <w:r>
+        <w:t>Overall question: Do similar forest communities converge in EM communities after fire??</w:t>
+      </w:r>
+    </w:p>
+    <w:p>
+      <w:r>
+        <w:t>Three questions:</w:t>
       </w:r>
     </w:p>
     <w:p>
@@ -15,24 +25,101 @@
         <w:pStyle w:val="ListParagraph"/>
         <w:numPr>
           <w:ilvl w:val="0"/>
-          <w:numId w:val="9"/>
+          <w:numId w:val="12"/>
         </w:numPr>
       </w:pPr>
-      <w:bookmarkStart w:id="0" w:name="_GoBack"/>
-      <w:bookmarkEnd w:id="0"/>
-      <w:r>
-        <w:t>Separate root endophytes from EM</w:t>
-      </w:r>
-      <w:r>
-        <w:t xml:space="preserve">. Check 2018 paper and </w:t>
-      </w:r>
-      <w:proofErr w:type="spellStart"/>
-      <w:r>
-        <w:t>FUNguild</w:t>
-      </w:r>
-      <w:proofErr w:type="spellEnd"/>
-      <w:r>
-        <w:t xml:space="preserve"> output.</w:t>
+      <w:r>
+        <w:t>Do we see changes in diversity or community composition as a function of fire in the Santa Catalina Mts. and Pinaleno Mts.?</w:t>
+      </w:r>
+    </w:p>
+    <w:p>
+      <w:pPr>
+        <w:pStyle w:val="ListParagraph"/>
+        <w:numPr>
+          <w:ilvl w:val="1"/>
+          <w:numId w:val="12"/>
+        </w:numPr>
+      </w:pPr>
+      <w:r>
+        <w:t>Yes, we do.</w:t>
+      </w:r>
+    </w:p>
+    <w:p>
+      <w:pPr>
+        <w:pStyle w:val="ListParagraph"/>
+        <w:numPr>
+          <w:ilvl w:val="1"/>
+          <w:numId w:val="12"/>
+        </w:numPr>
+        <w:rPr>
+          <w:strike/>
+        </w:rPr>
+      </w:pPr>
+      <w:r>
+        <w:rPr>
+          <w:strike/>
+        </w:rPr>
+        <w:t>Fig. 2 and 3 combine into panels</w:t>
+      </w:r>
+    </w:p>
+    <w:p>
+      <w:pPr>
+        <w:pStyle w:val="ListParagraph"/>
+        <w:numPr>
+          <w:ilvl w:val="1"/>
+          <w:numId w:val="12"/>
+        </w:numPr>
+        <w:rPr>
+          <w:strike/>
+        </w:rPr>
+      </w:pPr>
+      <w:r>
+        <w:rPr>
+          <w:strike/>
+        </w:rPr>
+        <w:t>Check NMDS analysis of SCM and PM. Are the numbers right?</w:t>
+      </w:r>
+    </w:p>
+    <w:p>
+      <w:pPr>
+        <w:pStyle w:val="ListParagraph"/>
+        <w:numPr>
+          <w:ilvl w:val="2"/>
+          <w:numId w:val="12"/>
+        </w:numPr>
+      </w:pPr>
+      <w:r>
+        <w:t>Check</w:t>
+      </w:r>
+      <w:r>
+        <w:t>ed</w:t>
+      </w:r>
+      <w:r>
+        <w:t xml:space="preserve"> analyses numbers came out the same</w:t>
+      </w:r>
+    </w:p>
+    <w:p>
+      <w:pPr>
+        <w:pStyle w:val="ListParagraph"/>
+        <w:numPr>
+          <w:ilvl w:val="2"/>
+          <w:numId w:val="12"/>
+        </w:numPr>
+      </w:pPr>
+      <w:r>
+        <w:t>Similar results seen when root tip abundance data was used instead of sequence abundance data</w:t>
+      </w:r>
+    </w:p>
+    <w:p>
+      <w:pPr>
+        <w:pStyle w:val="ListParagraph"/>
+        <w:numPr>
+          <w:ilvl w:val="1"/>
+          <w:numId w:val="12"/>
+        </w:numPr>
+      </w:pPr>
+      <w:r>
+        <w:t>Diversity tells us that the communities have recovered (no sig. difference between burned and unburned), but the below tells us that they do not converge</w:t>
       </w:r>
     </w:p>
     <w:p>
@@ -40,19 +127,964 @@
         <w:pStyle w:val="ListParagraph"/>
         <w:numPr>
           <w:ilvl w:val="0"/>
-          <w:numId w:val="9"/>
+          <w:numId w:val="12"/>
         </w:numPr>
       </w:pPr>
-      <w:proofErr w:type="spellStart"/>
-      <w:r>
-        <w:t>Grissino</w:t>
-      </w:r>
-      <w:proofErr w:type="spellEnd"/>
-      <w:r>
-        <w:t>-Mayer et al. 1995</w:t>
-      </w:r>
-      <w:r>
-        <w:t xml:space="preserve"> reference</w:t>
+      <w:r>
+        <w:t>Do communities converge after fire?</w:t>
+      </w:r>
+    </w:p>
+    <w:p>
+      <w:pPr>
+        <w:pStyle w:val="ListParagraph"/>
+        <w:numPr>
+          <w:ilvl w:val="1"/>
+          <w:numId w:val="12"/>
+        </w:numPr>
+      </w:pPr>
+      <w:r>
+        <w:t>No</w:t>
+      </w:r>
+    </w:p>
+    <w:p>
+      <w:pPr>
+        <w:pStyle w:val="ListParagraph"/>
+        <w:numPr>
+          <w:ilvl w:val="1"/>
+          <w:numId w:val="12"/>
+        </w:numPr>
+      </w:pPr>
+      <w:r>
+        <w:t xml:space="preserve">Fig. 4B </w:t>
+      </w:r>
+      <w:r>
+        <w:sym w:font="Wingdings" w:char="F0E0"/>
+      </w:r>
+      <w:r>
+        <w:t xml:space="preserve"> 4A</w:t>
+      </w:r>
+    </w:p>
+    <w:p>
+      <w:pPr>
+        <w:pStyle w:val="ListParagraph"/>
+        <w:numPr>
+          <w:ilvl w:val="1"/>
+          <w:numId w:val="12"/>
+        </w:numPr>
+      </w:pPr>
+      <w:r>
+        <w:t xml:space="preserve">Fig. 4A </w:t>
+      </w:r>
+      <w:r>
+        <w:sym w:font="Wingdings" w:char="F0E0"/>
+      </w:r>
+      <w:r>
+        <w:t xml:space="preserve"> 4B</w:t>
+      </w:r>
+    </w:p>
+    <w:p>
+      <w:pPr>
+        <w:pStyle w:val="ListParagraph"/>
+        <w:numPr>
+          <w:ilvl w:val="1"/>
+          <w:numId w:val="12"/>
+        </w:numPr>
+      </w:pPr>
+      <w:r>
+        <w:t xml:space="preserve">Insert fig. 5 as </w:t>
+      </w:r>
+      <w:commentRangeStart w:id="0"/>
+      <w:r>
+        <w:t>an inset to figures 4A and 4B</w:t>
+      </w:r>
+      <w:commentRangeEnd w:id="0"/>
+      <w:r>
+        <w:rPr>
+          <w:rStyle w:val="CommentReference"/>
+        </w:rPr>
+        <w:commentReference w:id="0"/>
+      </w:r>
+    </w:p>
+    <w:p>
+      <w:pPr>
+        <w:pStyle w:val="ListParagraph"/>
+        <w:numPr>
+          <w:ilvl w:val="0"/>
+          <w:numId w:val="12"/>
+        </w:numPr>
+      </w:pPr>
+      <w:r>
+        <w:t>Are the same taxonomic lineages present in both ranges?</w:t>
+      </w:r>
+    </w:p>
+    <w:p>
+      <w:pPr>
+        <w:pStyle w:val="ListParagraph"/>
+        <w:numPr>
+          <w:ilvl w:val="1"/>
+          <w:numId w:val="12"/>
+        </w:numPr>
+      </w:pPr>
+      <w:r>
+        <w:t xml:space="preserve">No, </w:t>
+      </w:r>
+      <w:r>
+        <w:t>there is a lack of convergence at both the species level and at higher taxonomic levels.</w:t>
+      </w:r>
+    </w:p>
+    <w:p>
+      <w:pPr>
+        <w:rPr>
+          <w:i/>
+        </w:rPr>
+      </w:pPr>
+      <w:r>
+        <w:rPr>
+          <w:i/>
+        </w:rPr>
+        <w:t>Frame work for intro:</w:t>
+      </w:r>
+    </w:p>
+    <w:p>
+      <w:pPr>
+        <w:pStyle w:val="ListParagraph"/>
+        <w:numPr>
+          <w:ilvl w:val="0"/>
+          <w:numId w:val="13"/>
+        </w:numPr>
+      </w:pPr>
+      <w:r>
+        <w:t>Fires are important for forest health and function</w:t>
+      </w:r>
+    </w:p>
+    <w:p>
+      <w:pPr>
+        <w:pStyle w:val="ListParagraph"/>
+        <w:numPr>
+          <w:ilvl w:val="0"/>
+          <w:numId w:val="13"/>
+        </w:numPr>
+      </w:pPr>
+      <w:r>
+        <w:t>Trees and soils are affected</w:t>
+      </w:r>
+    </w:p>
+    <w:p>
+      <w:pPr>
+        <w:pStyle w:val="ListParagraph"/>
+        <w:numPr>
+          <w:ilvl w:val="0"/>
+          <w:numId w:val="13"/>
+        </w:numPr>
+      </w:pPr>
+      <w:r>
+        <w:t>Can affect symbiotic EM communities directly and indirectly.</w:t>
+      </w:r>
+    </w:p>
+    <w:p>
+      <w:pPr>
+        <w:pStyle w:val="ListParagraph"/>
+        <w:numPr>
+          <w:ilvl w:val="0"/>
+          <w:numId w:val="13"/>
+        </w:numPr>
+      </w:pPr>
+      <w:r>
+        <w:t xml:space="preserve">Often studies of fire occur at relatively small special scales making it difficult to generalize across forest </w:t>
+      </w:r>
+      <w:r>
+        <w:sym w:font="Wingdings" w:char="F0E0"/>
+      </w:r>
+      <w:r>
+        <w:t xml:space="preserve"> show scholarship here, what do we know</w:t>
+      </w:r>
+    </w:p>
+    <w:p>
+      <w:pPr>
+        <w:pStyle w:val="ListParagraph"/>
+        <w:numPr>
+          <w:ilvl w:val="0"/>
+          <w:numId w:val="13"/>
+        </w:numPr>
+      </w:pPr>
+      <w:r>
+        <w:t>Sky islands of AZ and Mexico offer opportunity to look at fire in similar forests with different precipitation regimes</w:t>
+      </w:r>
+    </w:p>
+    <w:p>
+      <w:pPr>
+        <w:pStyle w:val="ListParagraph"/>
+        <w:numPr>
+          <w:ilvl w:val="0"/>
+          <w:numId w:val="13"/>
+        </w:numPr>
+      </w:pPr>
+      <w:r>
+        <w:t>Goal of study is to evaluate whether such forests converge on similar communities after fire.</w:t>
+      </w:r>
+    </w:p>
+    <w:p>
+      <w:pPr>
+        <w:rPr>
+          <w:i/>
+        </w:rPr>
+      </w:pPr>
+      <w:r>
+        <w:rPr>
+          <w:i/>
+        </w:rPr>
+        <w:t>Methods</w:t>
+      </w:r>
+      <w:r>
+        <w:rPr>
+          <w:i/>
+        </w:rPr>
+        <w:t>:</w:t>
+      </w:r>
+    </w:p>
+    <w:p>
+      <w:r>
+        <w:t>Study range focusing on the similarity of sites</w:t>
+      </w:r>
+    </w:p>
+    <w:p>
+      <w:pPr>
+        <w:pStyle w:val="ListParagraph"/>
+        <w:numPr>
+          <w:ilvl w:val="0"/>
+          <w:numId w:val="14"/>
+        </w:numPr>
+      </w:pPr>
+      <w:r>
+        <w:t>Incorporate plot data</w:t>
+      </w:r>
+    </w:p>
+    <w:p>
+      <w:pPr>
+        <w:pStyle w:val="ListParagraph"/>
+        <w:numPr>
+          <w:ilvl w:val="0"/>
+          <w:numId w:val="14"/>
+        </w:numPr>
+        <w:rPr>
+          <w:strike/>
+        </w:rPr>
+      </w:pPr>
+      <w:r>
+        <w:rPr>
+          <w:strike/>
+        </w:rPr>
+        <w:t>Temperature did not differ (add stats to Table 1 description)</w:t>
+      </w:r>
+    </w:p>
+    <w:p>
+      <w:pPr>
+        <w:pStyle w:val="ListParagraph"/>
+        <w:numPr>
+          <w:ilvl w:val="0"/>
+          <w:numId w:val="14"/>
+        </w:numPr>
+        <w:rPr>
+          <w:strike/>
+        </w:rPr>
+      </w:pPr>
+      <w:r>
+        <w:rPr>
+          <w:strike/>
+        </w:rPr>
+        <w:t>Precipitation did (add stats to table 1 description)</w:t>
+      </w:r>
+    </w:p>
+    <w:p>
+      <w:pPr>
+        <w:pStyle w:val="ListParagraph"/>
+        <w:numPr>
+          <w:ilvl w:val="1"/>
+          <w:numId w:val="14"/>
+        </w:numPr>
+        <w:rPr>
+          <w:strike/>
+        </w:rPr>
+      </w:pPr>
+      <w:r>
+        <w:rPr>
+          <w:strike/>
+        </w:rPr>
+        <w:t>Range comparison, do not include fire; t-test</w:t>
+      </w:r>
+    </w:p>
+    <w:p>
+      <w:pPr>
+        <w:pStyle w:val="ListParagraph"/>
+        <w:numPr>
+          <w:ilvl w:val="1"/>
+          <w:numId w:val="14"/>
+        </w:numPr>
+      </w:pPr>
+      <w:r>
+        <w:t>Address this difference in the discussion</w:t>
+      </w:r>
+    </w:p>
+    <w:p>
+      <w:pPr>
+        <w:pStyle w:val="ListParagraph"/>
+        <w:numPr>
+          <w:ilvl w:val="0"/>
+          <w:numId w:val="14"/>
+        </w:numPr>
+      </w:pPr>
+      <w:r>
+        <w:t>Soil</w:t>
+      </w:r>
+    </w:p>
+    <w:p>
+      <w:pPr>
+        <w:pStyle w:val="ListParagraph"/>
+        <w:numPr>
+          <w:ilvl w:val="1"/>
+          <w:numId w:val="14"/>
+        </w:numPr>
+      </w:pPr>
+      <w:r>
+        <w:t>All soil characteristics or just those important to EM…DECIDE</w:t>
+      </w:r>
+    </w:p>
+    <w:p>
+      <w:pPr>
+        <w:pStyle w:val="ListParagraph"/>
+        <w:numPr>
+          <w:ilvl w:val="1"/>
+          <w:numId w:val="14"/>
+        </w:numPr>
+      </w:pPr>
+      <w:r>
+        <w:t>Redo analyses PCA of characteristics, FU sites only scm vs pm</w:t>
+      </w:r>
+    </w:p>
+    <w:p>
+      <w:pPr>
+        <w:pStyle w:val="ListParagraph"/>
+        <w:numPr>
+          <w:ilvl w:val="0"/>
+          <w:numId w:val="14"/>
+        </w:numPr>
+      </w:pPr>
+      <w:r>
+        <w:t>All of this will account for background noise</w:t>
+      </w:r>
+    </w:p>
+    <w:p>
+      <w:r>
+        <w:t>*Check fire unaffected NMDS, is this significantly different??? Same stats as FA</w:t>
+      </w:r>
+    </w:p>
+    <w:p/>
+    <w:p>
+      <w:pPr>
+        <w:rPr>
+          <w:b/>
+          <w:u w:val="single"/>
+        </w:rPr>
+      </w:pPr>
+      <w:bookmarkStart w:id="1" w:name="_GoBack"/>
+      <w:bookmarkEnd w:id="1"/>
+      <w:r>
+        <w:rPr>
+          <w:b/>
+          <w:highlight w:val="yellow"/>
+          <w:u w:val="single"/>
+        </w:rPr>
+        <w:lastRenderedPageBreak/>
+        <w:t>Fix supplementary figures</w:t>
+      </w:r>
+    </w:p>
+    <w:p/>
+    <w:p>
+      <w:pPr>
+        <w:rPr>
+          <w:i/>
+        </w:rPr>
+      </w:pPr>
+      <w:r>
+        <w:rPr>
+          <w:i/>
+        </w:rPr>
+        <w:t>Table</w:t>
+      </w:r>
+      <w:r>
+        <w:rPr>
+          <w:i/>
+        </w:rPr>
+        <w:t xml:space="preserve"> </w:t>
+      </w:r>
+      <w:r>
+        <w:rPr>
+          <w:i/>
+        </w:rPr>
+        <w:t>1</w:t>
+      </w:r>
+    </w:p>
+    <w:p>
+      <w:pPr>
+        <w:pStyle w:val="ListParagraph"/>
+        <w:numPr>
+          <w:ilvl w:val="0"/>
+          <w:numId w:val="15"/>
+        </w:numPr>
+      </w:pPr>
+      <w:r>
+        <w:t>Show mean ± sd for prec and temp</w:t>
+      </w:r>
+      <w:r>
+        <w:t>; add stats for t-tests</w:t>
+      </w:r>
+    </w:p>
+    <w:p>
+      <w:pPr>
+        <w:pStyle w:val="ListParagraph"/>
+        <w:numPr>
+          <w:ilvl w:val="0"/>
+          <w:numId w:val="15"/>
+        </w:numPr>
+      </w:pPr>
+      <w:r>
+        <w:t>Check that have same number of digits for all.</w:t>
+      </w:r>
+    </w:p>
+    <w:p>
+      <w:pPr>
+        <w:pStyle w:val="ListParagraph"/>
+        <w:numPr>
+          <w:ilvl w:val="0"/>
+          <w:numId w:val="15"/>
+        </w:numPr>
+        <w:rPr>
+          <w:strike/>
+        </w:rPr>
+      </w:pPr>
+      <w:r>
+        <w:rPr>
+          <w:strike/>
+        </w:rPr>
+        <w:t>No decimal for elevation</w:t>
+      </w:r>
+    </w:p>
+    <w:p>
+      <w:pPr>
+        <w:pStyle w:val="ListParagraph"/>
+        <w:numPr>
+          <w:ilvl w:val="0"/>
+          <w:numId w:val="15"/>
+        </w:numPr>
+        <w:rPr>
+          <w:strike/>
+        </w:rPr>
+      </w:pPr>
+      <w:r>
+        <w:rPr>
+          <w:strike/>
+        </w:rPr>
+        <w:t>Remove forest type</w:t>
+      </w:r>
+    </w:p>
+    <w:p>
+      <w:pPr>
+        <w:pStyle w:val="ListParagraph"/>
+        <w:numPr>
+          <w:ilvl w:val="0"/>
+          <w:numId w:val="15"/>
+        </w:numPr>
+      </w:pPr>
+      <w:r>
+        <w:t>Remove tree and site names (think about this, can they be simplified, are they necessary for other tables/figures?)</w:t>
+      </w:r>
+    </w:p>
+    <w:tbl>
+      <w:tblPr>
+        <w:tblStyle w:val="TableGrid"/>
+        <w:tblW w:w="0" w:type="auto"/>
+        <w:jc w:val="center"/>
+        <w:tblLook w:val="04A0" w:firstRow="1" w:lastRow="0" w:firstColumn="1" w:lastColumn="0" w:noHBand="0" w:noVBand="1"/>
+      </w:tblPr>
+      <w:tblGrid>
+        <w:gridCol w:w="625"/>
+        <w:gridCol w:w="450"/>
+      </w:tblGrid>
+      <w:tr>
+        <w:trPr>
+          <w:jc w:val="center"/>
+        </w:trPr>
+        <w:tc>
+          <w:tcPr>
+            <w:tcW w:w="625" w:type="dxa"/>
+            <w:vAlign w:val="bottom"/>
+          </w:tcPr>
+          <w:p>
+            <w:r>
+              <w:rPr>
+                <w:rFonts w:ascii="Calibri" w:hAnsi="Calibri" w:cs="Calibri"/>
+                <w:color w:val="000000"/>
+              </w:rPr>
+              <w:t>sc1</w:t>
+            </w:r>
+          </w:p>
+        </w:tc>
+        <w:tc>
+          <w:tcPr>
+            <w:tcW w:w="450" w:type="dxa"/>
+          </w:tcPr>
+          <w:p>
+            <w:r>
+              <w:t>1</w:t>
+            </w:r>
+          </w:p>
+        </w:tc>
+      </w:tr>
+      <w:tr>
+        <w:trPr>
+          <w:jc w:val="center"/>
+        </w:trPr>
+        <w:tc>
+          <w:tcPr>
+            <w:tcW w:w="625" w:type="dxa"/>
+            <w:vAlign w:val="bottom"/>
+          </w:tcPr>
+          <w:p>
+            <w:r>
+              <w:rPr>
+                <w:rFonts w:ascii="Calibri" w:hAnsi="Calibri" w:cs="Calibri"/>
+                <w:color w:val="000000"/>
+              </w:rPr>
+              <w:t>sc2</w:t>
+            </w:r>
+          </w:p>
+        </w:tc>
+        <w:tc>
+          <w:tcPr>
+            <w:tcW w:w="450" w:type="dxa"/>
+          </w:tcPr>
+          <w:p>
+            <w:r>
+              <w:t>2</w:t>
+            </w:r>
+          </w:p>
+        </w:tc>
+      </w:tr>
+      <w:tr>
+        <w:trPr>
+          <w:jc w:val="center"/>
+        </w:trPr>
+        <w:tc>
+          <w:tcPr>
+            <w:tcW w:w="625" w:type="dxa"/>
+            <w:vAlign w:val="bottom"/>
+          </w:tcPr>
+          <w:p>
+            <w:r>
+              <w:rPr>
+                <w:rFonts w:ascii="Calibri" w:hAnsi="Calibri" w:cs="Calibri"/>
+                <w:color w:val="000000"/>
+              </w:rPr>
+              <w:t>p1</w:t>
+            </w:r>
+          </w:p>
+        </w:tc>
+        <w:tc>
+          <w:tcPr>
+            <w:tcW w:w="450" w:type="dxa"/>
+          </w:tcPr>
+          <w:p>
+            <w:r>
+              <w:t>3</w:t>
+            </w:r>
+          </w:p>
+        </w:tc>
+      </w:tr>
+      <w:tr>
+        <w:trPr>
+          <w:jc w:val="center"/>
+        </w:trPr>
+        <w:tc>
+          <w:tcPr>
+            <w:tcW w:w="625" w:type="dxa"/>
+            <w:vAlign w:val="bottom"/>
+          </w:tcPr>
+          <w:p>
+            <w:r>
+              <w:rPr>
+                <w:rFonts w:ascii="Calibri" w:hAnsi="Calibri" w:cs="Calibri"/>
+                <w:color w:val="000000"/>
+              </w:rPr>
+              <w:t>p2</w:t>
+            </w:r>
+          </w:p>
+        </w:tc>
+        <w:tc>
+          <w:tcPr>
+            <w:tcW w:w="450" w:type="dxa"/>
+          </w:tcPr>
+          <w:p>
+            <w:r>
+              <w:t>4</w:t>
+            </w:r>
+          </w:p>
+        </w:tc>
+      </w:tr>
+      <w:tr>
+        <w:trPr>
+          <w:jc w:val="center"/>
+        </w:trPr>
+        <w:tc>
+          <w:tcPr>
+            <w:tcW w:w="625" w:type="dxa"/>
+            <w:vAlign w:val="bottom"/>
+          </w:tcPr>
+          <w:p>
+            <w:r>
+              <w:rPr>
+                <w:rFonts w:ascii="Calibri" w:hAnsi="Calibri" w:cs="Calibri"/>
+                <w:color w:val="000000"/>
+              </w:rPr>
+              <w:t>sc3</w:t>
+            </w:r>
+          </w:p>
+        </w:tc>
+        <w:tc>
+          <w:tcPr>
+            <w:tcW w:w="450" w:type="dxa"/>
+          </w:tcPr>
+          <w:p>
+            <w:r>
+              <w:t>5</w:t>
+            </w:r>
+          </w:p>
+        </w:tc>
+      </w:tr>
+      <w:tr>
+        <w:trPr>
+          <w:jc w:val="center"/>
+        </w:trPr>
+        <w:tc>
+          <w:tcPr>
+            <w:tcW w:w="625" w:type="dxa"/>
+            <w:vAlign w:val="bottom"/>
+          </w:tcPr>
+          <w:p>
+            <w:r>
+              <w:rPr>
+                <w:rFonts w:ascii="Calibri" w:hAnsi="Calibri" w:cs="Calibri"/>
+                <w:color w:val="000000"/>
+              </w:rPr>
+              <w:t>sc4</w:t>
+            </w:r>
+          </w:p>
+        </w:tc>
+        <w:tc>
+          <w:tcPr>
+            <w:tcW w:w="450" w:type="dxa"/>
+          </w:tcPr>
+          <w:p>
+            <w:r>
+              <w:t>6</w:t>
+            </w:r>
+          </w:p>
+        </w:tc>
+      </w:tr>
+      <w:tr>
+        <w:trPr>
+          <w:jc w:val="center"/>
+        </w:trPr>
+        <w:tc>
+          <w:tcPr>
+            <w:tcW w:w="625" w:type="dxa"/>
+            <w:vAlign w:val="bottom"/>
+          </w:tcPr>
+          <w:p>
+            <w:r>
+              <w:rPr>
+                <w:rFonts w:ascii="Calibri" w:hAnsi="Calibri" w:cs="Calibri"/>
+                <w:color w:val="000000"/>
+              </w:rPr>
+              <w:t>p3</w:t>
+            </w:r>
+          </w:p>
+        </w:tc>
+        <w:tc>
+          <w:tcPr>
+            <w:tcW w:w="450" w:type="dxa"/>
+          </w:tcPr>
+          <w:p>
+            <w:r>
+              <w:t>7</w:t>
+            </w:r>
+          </w:p>
+        </w:tc>
+      </w:tr>
+      <w:tr>
+        <w:trPr>
+          <w:trHeight w:val="107"/>
+          <w:jc w:val="center"/>
+        </w:trPr>
+        <w:tc>
+          <w:tcPr>
+            <w:tcW w:w="625" w:type="dxa"/>
+            <w:vAlign w:val="bottom"/>
+          </w:tcPr>
+          <w:p>
+            <w:r>
+              <w:rPr>
+                <w:rFonts w:ascii="Calibri" w:hAnsi="Calibri" w:cs="Calibri"/>
+                <w:color w:val="000000"/>
+              </w:rPr>
+              <w:t>p4</w:t>
+            </w:r>
+          </w:p>
+        </w:tc>
+        <w:tc>
+          <w:tcPr>
+            <w:tcW w:w="450" w:type="dxa"/>
+          </w:tcPr>
+          <w:p>
+            <w:r>
+              <w:t>8</w:t>
+            </w:r>
+          </w:p>
+        </w:tc>
+      </w:tr>
+    </w:tbl>
+    <w:p>
+      <w:pPr>
+        <w:jc w:val="center"/>
+      </w:pPr>
+    </w:p>
+    <w:p>
+      <w:pPr>
+        <w:pStyle w:val="ListParagraph"/>
+        <w:numPr>
+          <w:ilvl w:val="0"/>
+          <w:numId w:val="15"/>
+        </w:numPr>
+        <w:rPr>
+          <w:strike/>
+        </w:rPr>
+      </w:pPr>
+      <w:r>
+        <w:rPr>
+          <w:strike/>
+        </w:rPr>
+        <w:t>Group by unburned (SCM, PM), burned (SCM, PM)</w:t>
+      </w:r>
+    </w:p>
+    <w:p/>
+    <w:p>
+      <w:r>
+        <w:rPr>
+          <w:i/>
+        </w:rPr>
+        <w:t>Table 2</w:t>
+      </w:r>
+    </w:p>
+    <w:p>
+      <w:pPr>
+        <w:pStyle w:val="ListParagraph"/>
+        <w:numPr>
+          <w:ilvl w:val="0"/>
+          <w:numId w:val="16"/>
+        </w:numPr>
+        <w:rPr>
+          <w:highlight w:val="yellow"/>
+        </w:rPr>
+      </w:pPr>
+      <w:r>
+        <w:rPr>
+          <w:highlight w:val="yellow"/>
+        </w:rPr>
+        <w:t>Means ± SD, group by fire history, range, and site</w:t>
+      </w:r>
+    </w:p>
+    <w:p>
+      <w:pPr>
+        <w:pStyle w:val="ListParagraph"/>
+        <w:numPr>
+          <w:ilvl w:val="0"/>
+          <w:numId w:val="15"/>
+        </w:numPr>
+        <w:rPr>
+          <w:strike/>
+        </w:rPr>
+      </w:pPr>
+      <w:r>
+        <w:rPr>
+          <w:strike/>
+        </w:rPr>
+        <w:t>Group by unburned (SCM, PM), burned (SCM, PM)</w:t>
+      </w:r>
+    </w:p>
+    <w:p/>
+    <w:p>
+      <w:r>
+        <w:rPr>
+          <w:i/>
+        </w:rPr>
+        <w:t>Table S1</w:t>
+      </w:r>
+    </w:p>
+    <w:p>
+      <w:pPr>
+        <w:pStyle w:val="ListParagraph"/>
+        <w:numPr>
+          <w:ilvl w:val="0"/>
+          <w:numId w:val="15"/>
+        </w:numPr>
+        <w:rPr>
+          <w:strike/>
+        </w:rPr>
+      </w:pPr>
+      <w:r>
+        <w:rPr>
+          <w:strike/>
+        </w:rPr>
+        <w:t>Remove outliers from table</w:t>
+      </w:r>
+    </w:p>
+    <w:p>
+      <w:pPr>
+        <w:pStyle w:val="ListParagraph"/>
+        <w:numPr>
+          <w:ilvl w:val="0"/>
+          <w:numId w:val="15"/>
+        </w:numPr>
+      </w:pPr>
+      <w:r>
+        <w:rPr>
+          <w:highlight w:val="yellow"/>
+        </w:rPr>
+        <w:t>Why don’t Shannon samples for outliers also look weird</w:t>
+      </w:r>
+    </w:p>
+    <w:p>
+      <w:pPr>
+        <w:pStyle w:val="ListParagraph"/>
+        <w:numPr>
+          <w:ilvl w:val="1"/>
+          <w:numId w:val="15"/>
+        </w:numPr>
+      </w:pPr>
+      <w:r>
+        <w:t>LB021</w:t>
+      </w:r>
+    </w:p>
+    <w:p>
+      <w:pPr>
+        <w:pStyle w:val="ListParagraph"/>
+        <w:numPr>
+          <w:ilvl w:val="1"/>
+          <w:numId w:val="15"/>
+        </w:numPr>
+      </w:pPr>
+      <w:r>
+        <w:t>NF19</w:t>
+      </w:r>
+    </w:p>
+    <w:p>
+      <w:pPr>
+        <w:pStyle w:val="ListParagraph"/>
+        <w:numPr>
+          <w:ilvl w:val="1"/>
+          <w:numId w:val="15"/>
+        </w:numPr>
+      </w:pPr>
+      <w:r>
+        <w:t>F4</w:t>
+      </w:r>
+    </w:p>
+    <w:p>
+      <w:pPr>
+        <w:pStyle w:val="ListParagraph"/>
+        <w:numPr>
+          <w:ilvl w:val="1"/>
+          <w:numId w:val="15"/>
+        </w:numPr>
+      </w:pPr>
+      <w:r>
+        <w:t>F11</w:t>
+      </w:r>
+    </w:p>
+    <w:p>
+      <w:pPr>
+        <w:pStyle w:val="ListParagraph"/>
+        <w:numPr>
+          <w:ilvl w:val="1"/>
+          <w:numId w:val="15"/>
+        </w:numPr>
+      </w:pPr>
+      <w:r>
+        <w:t>F12</w:t>
+      </w:r>
+    </w:p>
+    <w:p>
+      <w:pPr>
+        <w:pStyle w:val="ListParagraph"/>
+        <w:numPr>
+          <w:ilvl w:val="1"/>
+          <w:numId w:val="15"/>
+        </w:numPr>
+      </w:pPr>
+      <w:r>
+        <w:t>F14</w:t>
+      </w:r>
+    </w:p>
+    <w:p>
+      <w:pPr>
+        <w:pStyle w:val="ListParagraph"/>
+        <w:numPr>
+          <w:ilvl w:val="0"/>
+          <w:numId w:val="15"/>
+        </w:numPr>
+        <w:rPr>
+          <w:strike/>
+        </w:rPr>
+      </w:pPr>
+      <w:r>
+        <w:rPr>
+          <w:strike/>
+        </w:rPr>
+        <w:t>Group by unburned (SCM, PM), burned (SCM, PM)</w:t>
+      </w:r>
+    </w:p>
+    <w:p/>
+    <w:p>
+      <w:r>
+        <w:rPr>
+          <w:i/>
+        </w:rPr>
+        <w:t>Table S2</w:t>
+      </w:r>
+    </w:p>
+    <w:p>
+      <w:pPr>
+        <w:pStyle w:val="ListParagraph"/>
+        <w:numPr>
+          <w:ilvl w:val="0"/>
+          <w:numId w:val="17"/>
+        </w:numPr>
+      </w:pPr>
+      <w:r>
+        <w:t>Make main result table</w:t>
+      </w:r>
+    </w:p>
+    <w:p/>
+    <w:p>
+      <w:r>
+        <w:rPr>
+          <w:i/>
+        </w:rPr>
+        <w:t>Discussion</w:t>
+      </w:r>
+    </w:p>
+    <w:p>
+      <w:r>
+        <w:t>We sample longer than the regular fire interval</w:t>
       </w:r>
     </w:p>
     <w:p>
@@ -97,9 +1129,16 @@
           <w:ilvl w:val="0"/>
           <w:numId w:val="10"/>
         </w:numPr>
-      </w:pPr>
-      <w:r>
-        <w:t>FA before FU</w:t>
+        <w:rPr>
+          <w:highlight w:val="yellow"/>
+        </w:rPr>
+      </w:pPr>
+      <w:r>
+        <w:rPr>
+          <w:highlight w:val="yellow"/>
+        </w:rPr>
+        <w:lastRenderedPageBreak/>
+        <w:t>Unburned (SCM, PM) then burned (SCM, PM)</w:t>
       </w:r>
     </w:p>
     <w:p>
@@ -109,11 +1148,48 @@
           <w:ilvl w:val="0"/>
           <w:numId w:val="10"/>
         </w:numPr>
-      </w:pPr>
-      <w:r>
-        <w:t>SCM before PM</w:t>
-      </w:r>
-    </w:p>
+        <w:rPr>
+          <w:highlight w:val="yellow"/>
+        </w:rPr>
+      </w:pPr>
+      <w:r>
+        <w:rPr>
+          <w:highlight w:val="yellow"/>
+        </w:rPr>
+        <w:t>Keep axes the same so graphs across are easier to compare</w:t>
+      </w:r>
+    </w:p>
+    <w:p>
+      <w:pPr>
+        <w:pStyle w:val="ListParagraph"/>
+        <w:numPr>
+          <w:ilvl w:val="0"/>
+          <w:numId w:val="10"/>
+        </w:numPr>
+        <w:rPr>
+          <w:highlight w:val="yellow"/>
+        </w:rPr>
+      </w:pPr>
+      <w:r>
+        <w:rPr>
+          <w:highlight w:val="yellow"/>
+        </w:rPr>
+        <w:t>Reduce usage of acronyms (SCM, PM, FU, FA)</w:t>
+      </w:r>
+    </w:p>
+    <w:p>
+      <w:pPr>
+        <w:pStyle w:val="ListParagraph"/>
+        <w:numPr>
+          <w:ilvl w:val="0"/>
+          <w:numId w:val="10"/>
+        </w:numPr>
+      </w:pPr>
+      <w:r>
+        <w:t>Severity and intensity differences</w:t>
+      </w:r>
+    </w:p>
+    <w:p/>
     <w:p>
       <w:pPr>
         <w:pStyle w:val="Heading1"/>
@@ -182,7 +1258,7 @@
           <w:noProof/>
         </w:rPr>
         <w:drawing>
-          <wp:inline distT="0" distB="0" distL="0" distR="0">
+          <wp:inline distT="0" distB="0" distL="0" distR="0" wp14:anchorId="089B86ED" wp14:editId="5193DF6E">
             <wp:extent cx="4262518" cy="2577548"/>
             <wp:effectExtent l="0" t="0" r="5080" b="635"/>
             <wp:docPr id="1" name="Picture 1"/>
@@ -197,7 +1273,7 @@
                     <pic:cNvPicPr/>
                   </pic:nvPicPr>
                   <pic:blipFill>
-                    <a:blip r:embed="rId5">
+                    <a:blip r:embed="rId8">
                       <a:extLst>
                         <a:ext uri="{28A0092B-C50C-407E-A947-70E740481C1C}">
                           <a14:useLocalDpi xmlns:a14="http://schemas.microsoft.com/office/drawing/2010/main" val="0"/>
@@ -229,9 +1305,8 @@
         <w:rPr>
           <w:noProof/>
         </w:rPr>
-        <w:lastRenderedPageBreak/>
         <w:drawing>
-          <wp:inline distT="0" distB="0" distL="0" distR="0">
+          <wp:inline distT="0" distB="0" distL="0" distR="0" wp14:anchorId="30EF54AE" wp14:editId="68906941">
             <wp:extent cx="4081670" cy="2295939"/>
             <wp:effectExtent l="0" t="0" r="0" b="3175"/>
             <wp:docPr id="6" name="Picture 6"/>
@@ -246,7 +1321,7 @@
                     <pic:cNvPicPr/>
                   </pic:nvPicPr>
                   <pic:blipFill>
-                    <a:blip r:embed="rId6">
+                    <a:blip r:embed="rId9">
                       <a:extLst>
                         <a:ext uri="{28A0092B-C50C-407E-A947-70E740481C1C}">
                           <a14:useLocalDpi xmlns:a14="http://schemas.microsoft.com/office/drawing/2010/main" val="0"/>
@@ -278,8 +1353,9 @@
         <w:rPr>
           <w:noProof/>
         </w:rPr>
+        <w:lastRenderedPageBreak/>
         <w:drawing>
-          <wp:inline distT="0" distB="0" distL="0" distR="0" wp14:anchorId="43CA9677" wp14:editId="4DFB255A">
+          <wp:inline distT="0" distB="0" distL="0" distR="0" wp14:anchorId="0722DED9" wp14:editId="5FCBE473">
             <wp:extent cx="3988904" cy="2457693"/>
             <wp:effectExtent l="0" t="0" r="0" b="0"/>
             <wp:docPr id="8" name="Picture 8"/>
@@ -294,7 +1370,7 @@
                     <pic:cNvPicPr/>
                   </pic:nvPicPr>
                   <pic:blipFill>
-                    <a:blip r:embed="rId7">
+                    <a:blip r:embed="rId10">
                       <a:extLst>
                         <a:ext uri="{28A0092B-C50C-407E-A947-70E740481C1C}">
                           <a14:useLocalDpi xmlns:a14="http://schemas.microsoft.com/office/drawing/2010/main" val="0"/>
@@ -326,9 +1402,8 @@
         <w:rPr>
           <w:noProof/>
         </w:rPr>
-        <w:lastRenderedPageBreak/>
         <w:drawing>
-          <wp:inline distT="0" distB="0" distL="0" distR="0">
+          <wp:inline distT="0" distB="0" distL="0" distR="0" wp14:anchorId="2C0803C5" wp14:editId="4A8556EF">
             <wp:extent cx="3664201" cy="3733101"/>
             <wp:effectExtent l="0" t="0" r="0" b="1270"/>
             <wp:docPr id="5" name="Picture 5"/>
@@ -343,7 +1418,7 @@
                     <pic:cNvPicPr/>
                   </pic:nvPicPr>
                   <pic:blipFill>
-                    <a:blip r:embed="rId8">
+                    <a:blip r:embed="rId11">
                       <a:extLst>
                         <a:ext uri="{28A0092B-C50C-407E-A947-70E740481C1C}">
                           <a14:useLocalDpi xmlns:a14="http://schemas.microsoft.com/office/drawing/2010/main" val="0"/>
@@ -376,7 +1451,7 @@
           <w:noProof/>
         </w:rPr>
         <w:drawing>
-          <wp:inline distT="0" distB="0" distL="0" distR="0">
+          <wp:inline distT="0" distB="0" distL="0" distR="0" wp14:anchorId="7864FBC4" wp14:editId="551B9273">
             <wp:extent cx="2097248" cy="627990"/>
             <wp:effectExtent l="0" t="0" r="0" b="0"/>
             <wp:docPr id="7" name="Picture 7"/>
@@ -391,7 +1466,7 @@
                     <pic:cNvPicPr/>
                   </pic:nvPicPr>
                   <pic:blipFill>
-                    <a:blip r:embed="rId9">
+                    <a:blip r:embed="rId12">
                       <a:extLst>
                         <a:ext uri="{28A0092B-C50C-407E-A947-70E740481C1C}">
                           <a14:useLocalDpi xmlns:a14="http://schemas.microsoft.com/office/drawing/2010/main" val="0"/>
@@ -443,8 +1518,9 @@
         <w:rPr>
           <w:noProof/>
         </w:rPr>
+        <w:lastRenderedPageBreak/>
         <w:drawing>
-          <wp:inline distT="0" distB="0" distL="0" distR="0">
+          <wp:inline distT="0" distB="0" distL="0" distR="0" wp14:anchorId="1DCE368C" wp14:editId="0B0F5A80">
             <wp:extent cx="2478157" cy="1959849"/>
             <wp:effectExtent l="0" t="0" r="0" b="0"/>
             <wp:docPr id="2" name="Picture 2"/>
@@ -459,7 +1535,7 @@
                     <pic:cNvPicPr/>
                   </pic:nvPicPr>
                   <pic:blipFill>
-                    <a:blip r:embed="rId10">
+                    <a:blip r:embed="rId13">
                       <a:extLst>
                         <a:ext uri="{28A0092B-C50C-407E-A947-70E740481C1C}">
                           <a14:useLocalDpi xmlns:a14="http://schemas.microsoft.com/office/drawing/2010/main" val="0"/>
@@ -498,9 +1574,8 @@
         <w:rPr>
           <w:noProof/>
         </w:rPr>
-        <w:lastRenderedPageBreak/>
         <w:drawing>
-          <wp:inline distT="0" distB="0" distL="0" distR="0">
+          <wp:inline distT="0" distB="0" distL="0" distR="0" wp14:anchorId="670F9878" wp14:editId="5C5927BB">
             <wp:extent cx="4023158" cy="2432807"/>
             <wp:effectExtent l="0" t="0" r="3175" b="5715"/>
             <wp:docPr id="3" name="Picture 3"/>
@@ -515,7 +1590,7 @@
                     <pic:cNvPicPr/>
                   </pic:nvPicPr>
                   <pic:blipFill>
-                    <a:blip r:embed="rId11">
+                    <a:blip r:embed="rId14">
                       <a:extLst>
                         <a:ext uri="{28A0092B-C50C-407E-A947-70E740481C1C}">
                           <a14:useLocalDpi xmlns:a14="http://schemas.microsoft.com/office/drawing/2010/main" val="0"/>
@@ -548,7 +1623,7 @@
           <w:noProof/>
         </w:rPr>
         <w:drawing>
-          <wp:inline distT="0" distB="0" distL="0" distR="0">
+          <wp:inline distT="0" distB="0" distL="0" distR="0" wp14:anchorId="63561F9A" wp14:editId="7A073BA5">
             <wp:extent cx="2412357" cy="2690191"/>
             <wp:effectExtent l="0" t="0" r="1270" b="2540"/>
             <wp:docPr id="4" name="Picture 4"/>
@@ -563,7 +1638,7 @@
                     <pic:cNvPicPr/>
                   </pic:nvPicPr>
                   <pic:blipFill>
-                    <a:blip r:embed="rId12">
+                    <a:blip r:embed="rId15">
                       <a:extLst>
                         <a:ext uri="{28A0092B-C50C-407E-A947-70E740481C1C}">
                           <a14:useLocalDpi xmlns:a14="http://schemas.microsoft.com/office/drawing/2010/main" val="0"/>
@@ -638,6 +1713,7 @@
         <w:pStyle w:val="Heading1"/>
       </w:pPr>
       <w:r>
+        <w:lastRenderedPageBreak/>
         <w:t>Diversity</w:t>
       </w:r>
     </w:p>
@@ -719,7 +1795,7 @@
           <w:noProof/>
         </w:rPr>
         <w:drawing>
-          <wp:inline distT="0" distB="0" distL="0" distR="0">
+          <wp:inline distT="0" distB="0" distL="0" distR="0" wp14:anchorId="02882DF1" wp14:editId="3D5739E9">
             <wp:extent cx="2299063" cy="310226"/>
             <wp:effectExtent l="0" t="0" r="0" b="0"/>
             <wp:docPr id="12" name="Picture 12"/>
@@ -734,7 +1810,7 @@
                     <pic:cNvPicPr/>
                   </pic:nvPicPr>
                   <pic:blipFill>
-                    <a:blip r:embed="rId13" cstate="print">
+                    <a:blip r:embed="rId16" cstate="print">
                       <a:extLst>
                         <a:ext uri="{28A0092B-C50C-407E-A947-70E740481C1C}">
                           <a14:useLocalDpi xmlns:a14="http://schemas.microsoft.com/office/drawing/2010/main" val="0"/>
@@ -766,9 +1842,8 @@
         <w:rPr>
           <w:noProof/>
         </w:rPr>
-        <w:lastRenderedPageBreak/>
         <w:drawing>
-          <wp:inline distT="0" distB="0" distL="0" distR="0">
+          <wp:inline distT="0" distB="0" distL="0" distR="0" wp14:anchorId="565584CD" wp14:editId="29D47F32">
             <wp:extent cx="2464526" cy="2255463"/>
             <wp:effectExtent l="0" t="0" r="0" b="5715"/>
             <wp:docPr id="13" name="Picture 13"/>
@@ -783,7 +1858,7 @@
                     <pic:cNvPicPr/>
                   </pic:nvPicPr>
                   <pic:blipFill>
-                    <a:blip r:embed="rId14">
+                    <a:blip r:embed="rId17">
                       <a:extLst>
                         <a:ext uri="{28A0092B-C50C-407E-A947-70E740481C1C}">
                           <a14:useLocalDpi xmlns:a14="http://schemas.microsoft.com/office/drawing/2010/main" val="0"/>
@@ -816,7 +1891,7 @@
           <w:noProof/>
         </w:rPr>
         <w:drawing>
-          <wp:inline distT="0" distB="0" distL="0" distR="0">
+          <wp:inline distT="0" distB="0" distL="0" distR="0" wp14:anchorId="58206905" wp14:editId="6E69C612">
             <wp:extent cx="1506747" cy="356597"/>
             <wp:effectExtent l="0" t="0" r="5080" b="0"/>
             <wp:docPr id="10" name="Picture 10"/>
@@ -831,7 +1906,7 @@
                     <pic:cNvPicPr/>
                   </pic:nvPicPr>
                   <pic:blipFill>
-                    <a:blip r:embed="rId15">
+                    <a:blip r:embed="rId18">
                       <a:extLst>
                         <a:ext uri="{28A0092B-C50C-407E-A947-70E740481C1C}">
                           <a14:useLocalDpi xmlns:a14="http://schemas.microsoft.com/office/drawing/2010/main" val="0"/>
@@ -912,7 +1987,7 @@
           <w:noProof/>
         </w:rPr>
         <w:drawing>
-          <wp:inline distT="0" distB="0" distL="0" distR="0">
+          <wp:inline distT="0" distB="0" distL="0" distR="0" wp14:anchorId="6AE097E6" wp14:editId="45303A08">
             <wp:extent cx="3099079" cy="442679"/>
             <wp:effectExtent l="0" t="0" r="0" b="1905"/>
             <wp:docPr id="14" name="Picture 14"/>
@@ -927,7 +2002,7 @@
                     <pic:cNvPicPr/>
                   </pic:nvPicPr>
                   <pic:blipFill>
-                    <a:blip r:embed="rId16">
+                    <a:blip r:embed="rId19">
                       <a:extLst>
                         <a:ext uri="{28A0092B-C50C-407E-A947-70E740481C1C}">
                           <a14:useLocalDpi xmlns:a14="http://schemas.microsoft.com/office/drawing/2010/main" val="0"/>
@@ -960,7 +2035,7 @@
           <w:noProof/>
         </w:rPr>
         <w:drawing>
-          <wp:inline distT="0" distB="0" distL="0" distR="0">
+          <wp:inline distT="0" distB="0" distL="0" distR="0" wp14:anchorId="662F18E6" wp14:editId="37DB2126">
             <wp:extent cx="2163470" cy="1849120"/>
             <wp:effectExtent l="0" t="0" r="0" b="5080"/>
             <wp:docPr id="15" name="Picture 15"/>
@@ -975,7 +2050,7 @@
                     <pic:cNvPicPr/>
                   </pic:nvPicPr>
                   <pic:blipFill>
-                    <a:blip r:embed="rId17" cstate="print">
+                    <a:blip r:embed="rId20" cstate="print">
                       <a:extLst>
                         <a:ext uri="{28A0092B-C50C-407E-A947-70E740481C1C}">
                           <a14:useLocalDpi xmlns:a14="http://schemas.microsoft.com/office/drawing/2010/main" val="0"/>
@@ -1008,7 +2083,7 @@
           <w:noProof/>
         </w:rPr>
         <w:drawing>
-          <wp:inline distT="0" distB="0" distL="0" distR="0">
+          <wp:inline distT="0" distB="0" distL="0" distR="0" wp14:anchorId="6C93705D" wp14:editId="6F4A9D83">
             <wp:extent cx="2264229" cy="520161"/>
             <wp:effectExtent l="0" t="0" r="0" b="635"/>
             <wp:docPr id="11" name="Picture 11"/>
@@ -1023,7 +2098,7 @@
                     <pic:cNvPicPr/>
                   </pic:nvPicPr>
                   <pic:blipFill>
-                    <a:blip r:embed="rId18">
+                    <a:blip r:embed="rId21">
                       <a:extLst>
                         <a:ext uri="{28A0092B-C50C-407E-A947-70E740481C1C}">
                           <a14:useLocalDpi xmlns:a14="http://schemas.microsoft.com/office/drawing/2010/main" val="0"/>
@@ -1059,6 +2134,7 @@
         </w:numPr>
       </w:pPr>
       <w:r>
+        <w:lastRenderedPageBreak/>
         <w:t>Diversity with singletons</w:t>
       </w:r>
       <w:r>
@@ -1115,7 +2191,7 @@
           <w:noProof/>
         </w:rPr>
         <w:drawing>
-          <wp:inline distT="0" distB="0" distL="0" distR="0" wp14:anchorId="6768715C" wp14:editId="2CD1B7D5">
+          <wp:inline distT="0" distB="0" distL="0" distR="0" wp14:anchorId="1C89A301" wp14:editId="673F0CF1">
             <wp:extent cx="3735493" cy="515626"/>
             <wp:effectExtent l="0" t="0" r="0" b="5080"/>
             <wp:docPr id="9" name="Picture 9"/>
@@ -1130,7 +2206,7 @@
                     <pic:cNvPicPr/>
                   </pic:nvPicPr>
                   <pic:blipFill rotWithShape="1">
-                    <a:blip r:embed="rId19">
+                    <a:blip r:embed="rId22">
                       <a:extLst>
                         <a:ext uri="{28A0092B-C50C-407E-A947-70E740481C1C}">
                           <a14:useLocalDpi xmlns:a14="http://schemas.microsoft.com/office/drawing/2010/main" val="0"/>
@@ -1169,9 +2245,8 @@
         <w:rPr>
           <w:noProof/>
         </w:rPr>
-        <w:lastRenderedPageBreak/>
         <w:drawing>
-          <wp:inline distT="0" distB="0" distL="0" distR="0">
+          <wp:inline distT="0" distB="0" distL="0" distR="0" wp14:anchorId="78E06080" wp14:editId="52E2FE5E">
             <wp:extent cx="3704492" cy="2863461"/>
             <wp:effectExtent l="0" t="0" r="4445" b="0"/>
             <wp:docPr id="16" name="Picture 16"/>
@@ -1186,7 +2261,7 @@
                     <pic:cNvPicPr/>
                   </pic:nvPicPr>
                   <pic:blipFill>
-                    <a:blip r:embed="rId20">
+                    <a:blip r:embed="rId23">
                       <a:extLst>
                         <a:ext uri="{28A0092B-C50C-407E-A947-70E740481C1C}">
                           <a14:useLocalDpi xmlns:a14="http://schemas.microsoft.com/office/drawing/2010/main" val="0"/>
@@ -1224,7 +2299,7 @@
           <w:noProof/>
         </w:rPr>
         <w:drawing>
-          <wp:inline distT="0" distB="0" distL="0" distR="0">
+          <wp:inline distT="0" distB="0" distL="0" distR="0" wp14:anchorId="69453D54" wp14:editId="204EAFE9">
             <wp:extent cx="3622431" cy="861875"/>
             <wp:effectExtent l="0" t="0" r="0" b="1905"/>
             <wp:docPr id="17" name="Picture 17"/>
@@ -1239,7 +2314,7 @@
                     <pic:cNvPicPr/>
                   </pic:nvPicPr>
                   <pic:blipFill>
-                    <a:blip r:embed="rId21">
+                    <a:blip r:embed="rId24">
                       <a:extLst>
                         <a:ext uri="{28A0092B-C50C-407E-A947-70E740481C1C}">
                           <a14:useLocalDpi xmlns:a14="http://schemas.microsoft.com/office/drawing/2010/main" val="0"/>
@@ -1272,8 +2347,9 @@
         <w:rPr>
           <w:noProof/>
         </w:rPr>
+        <w:lastRenderedPageBreak/>
         <w:drawing>
-          <wp:inline distT="0" distB="0" distL="0" distR="0">
+          <wp:inline distT="0" distB="0" distL="0" distR="0" wp14:anchorId="05BF42CF" wp14:editId="1572A56A">
             <wp:extent cx="3071446" cy="3118908"/>
             <wp:effectExtent l="0" t="0" r="2540" b="5715"/>
             <wp:docPr id="18" name="Picture 18"/>
@@ -1288,7 +2364,7 @@
                     <pic:cNvPicPr/>
                   </pic:nvPicPr>
                   <pic:blipFill>
-                    <a:blip r:embed="rId22">
+                    <a:blip r:embed="rId25">
                       <a:extLst>
                         <a:ext uri="{28A0092B-C50C-407E-A947-70E740481C1C}">
                           <a14:useLocalDpi xmlns:a14="http://schemas.microsoft.com/office/drawing/2010/main" val="0"/>
@@ -1393,7 +2469,6 @@
                 <w:color w:val="000000"/>
               </w:rPr>
             </w:pPr>
-            <w:proofErr w:type="spellStart"/>
             <w:r>
               <w:rPr>
                 <w:rFonts w:ascii="Calibri" w:hAnsi="Calibri" w:cs="Calibri"/>
@@ -1401,7 +2476,6 @@
               </w:rPr>
               <w:t>stress.nmds</w:t>
             </w:r>
-            <w:proofErr w:type="spellEnd"/>
           </w:p>
         </w:tc>
         <w:tc>
@@ -1425,7 +2499,6 @@
                 <w:color w:val="000000"/>
               </w:rPr>
             </w:pPr>
-            <w:proofErr w:type="spellStart"/>
             <w:r>
               <w:rPr>
                 <w:rFonts w:ascii="Calibri" w:hAnsi="Calibri" w:cs="Calibri"/>
@@ -1433,7 +2506,6 @@
               </w:rPr>
               <w:t>F.betadisper</w:t>
             </w:r>
-            <w:proofErr w:type="spellEnd"/>
           </w:p>
         </w:tc>
         <w:tc>
@@ -1517,7 +2589,6 @@
                 <w:color w:val="000000"/>
               </w:rPr>
             </w:pPr>
-            <w:proofErr w:type="spellStart"/>
             <w:r>
               <w:rPr>
                 <w:rFonts w:ascii="Calibri" w:hAnsi="Calibri" w:cs="Calibri"/>
@@ -1525,7 +2596,6 @@
               </w:rPr>
               <w:t>p.betadisper</w:t>
             </w:r>
-            <w:proofErr w:type="spellEnd"/>
           </w:p>
         </w:tc>
         <w:tc>
@@ -1614,16 +2684,13 @@
                 <w:color w:val="000000"/>
               </w:rPr>
             </w:pPr>
-            <w:proofErr w:type="spellStart"/>
-            <w:r>
-              <w:rPr>
-                <w:rFonts w:ascii="Calibri" w:hAnsi="Calibri" w:cs="Calibri"/>
-                <w:color w:val="000000"/>
-              </w:rPr>
-              <w:lastRenderedPageBreak/>
+            <w:r>
+              <w:rPr>
+                <w:rFonts w:ascii="Calibri" w:hAnsi="Calibri" w:cs="Calibri"/>
+                <w:color w:val="000000"/>
+              </w:rPr>
               <w:t>jaccard.all</w:t>
             </w:r>
-            <w:proofErr w:type="spellEnd"/>
           </w:p>
         </w:tc>
         <w:tc>
@@ -1869,7 +2936,6 @@
                 <w:color w:val="000000"/>
               </w:rPr>
             </w:pPr>
-            <w:proofErr w:type="spellStart"/>
             <w:r>
               <w:rPr>
                 <w:rFonts w:ascii="Calibri" w:hAnsi="Calibri" w:cs="Calibri"/>
@@ -1877,7 +2943,6 @@
               </w:rPr>
               <w:t>morisita.all</w:t>
             </w:r>
-            <w:proofErr w:type="spellEnd"/>
           </w:p>
         </w:tc>
         <w:tc>
@@ -2121,7 +3186,6 @@
                 <w:color w:val="000000"/>
               </w:rPr>
             </w:pPr>
-            <w:proofErr w:type="spellStart"/>
             <w:r>
               <w:rPr>
                 <w:rFonts w:ascii="Calibri" w:hAnsi="Calibri" w:cs="Calibri"/>
@@ -2129,7 +3193,6 @@
               </w:rPr>
               <w:t>jaccard.p</w:t>
             </w:r>
-            <w:proofErr w:type="spellEnd"/>
           </w:p>
         </w:tc>
         <w:tc>
@@ -2375,7 +3438,6 @@
                 <w:color w:val="000000"/>
               </w:rPr>
             </w:pPr>
-            <w:proofErr w:type="spellStart"/>
             <w:r>
               <w:rPr>
                 <w:rFonts w:ascii="Calibri" w:hAnsi="Calibri" w:cs="Calibri"/>
@@ -2383,7 +3445,6 @@
               </w:rPr>
               <w:t>morisita.p</w:t>
             </w:r>
-            <w:proofErr w:type="spellEnd"/>
           </w:p>
         </w:tc>
         <w:tc>
@@ -2629,7 +3690,6 @@
                 <w:color w:val="000000"/>
               </w:rPr>
             </w:pPr>
-            <w:proofErr w:type="spellStart"/>
             <w:r>
               <w:rPr>
                 <w:rFonts w:ascii="Calibri" w:hAnsi="Calibri" w:cs="Calibri"/>
@@ -2637,7 +3697,6 @@
               </w:rPr>
               <w:t>jaccard.scm</w:t>
             </w:r>
-            <w:proofErr w:type="spellEnd"/>
           </w:p>
         </w:tc>
         <w:tc>
@@ -2884,7 +3943,6 @@
                 <w:highlight w:val="yellow"/>
               </w:rPr>
             </w:pPr>
-            <w:proofErr w:type="spellStart"/>
             <w:r>
               <w:rPr>
                 <w:rFonts w:ascii="Calibri" w:hAnsi="Calibri" w:cs="Calibri"/>
@@ -2893,7 +3951,6 @@
               </w:rPr>
               <w:t>morisita.scm</w:t>
             </w:r>
-            <w:proofErr w:type="spellEnd"/>
           </w:p>
         </w:tc>
         <w:tc>
@@ -3153,7 +4210,6 @@
                 <w:color w:val="000000"/>
               </w:rPr>
             </w:pPr>
-            <w:proofErr w:type="spellStart"/>
             <w:r>
               <w:rPr>
                 <w:rFonts w:ascii="Calibri" w:hAnsi="Calibri" w:cs="Calibri"/>
@@ -3161,7 +4217,6 @@
               </w:rPr>
               <w:t>morisita.fa</w:t>
             </w:r>
-            <w:proofErr w:type="spellEnd"/>
           </w:p>
         </w:tc>
         <w:tc>
@@ -3407,7 +4462,6 @@
                 <w:highlight w:val="yellow"/>
               </w:rPr>
             </w:pPr>
-            <w:proofErr w:type="spellStart"/>
             <w:r>
               <w:rPr>
                 <w:rFonts w:ascii="Calibri" w:hAnsi="Calibri" w:cs="Calibri"/>
@@ -3416,7 +4470,6 @@
               </w:rPr>
               <w:t>morisita.fu</w:t>
             </w:r>
-            <w:proofErr w:type="spellEnd"/>
           </w:p>
         </w:tc>
         <w:tc>
@@ -3660,13 +4713,8 @@
           <w:numId w:val="3"/>
         </w:numPr>
       </w:pPr>
-      <w:proofErr w:type="spellStart"/>
-      <w:r>
-        <w:t>Morisita</w:t>
-      </w:r>
-      <w:proofErr w:type="spellEnd"/>
-      <w:r>
-        <w:t xml:space="preserve"> horn all, </w:t>
+      <w:r>
+        <w:t xml:space="preserve">Morisita horn all, </w:t>
       </w:r>
       <w:r>
         <w:t xml:space="preserve">NMDS stress = </w:t>
@@ -3686,8 +4734,9 @@
         <w:rPr>
           <w:noProof/>
         </w:rPr>
+        <w:lastRenderedPageBreak/>
         <w:drawing>
-          <wp:inline distT="0" distB="0" distL="0" distR="0">
+          <wp:inline distT="0" distB="0" distL="0" distR="0" wp14:anchorId="6A409F68" wp14:editId="4C30590F">
             <wp:extent cx="4354286" cy="1957568"/>
             <wp:effectExtent l="0" t="0" r="1905" b="0"/>
             <wp:docPr id="20" name="Picture 20"/>
@@ -3702,7 +4751,7 @@
                     <pic:cNvPicPr/>
                   </pic:nvPicPr>
                   <pic:blipFill>
-                    <a:blip r:embed="rId23">
+                    <a:blip r:embed="rId26">
                       <a:extLst>
                         <a:ext uri="{28A0092B-C50C-407E-A947-70E740481C1C}">
                           <a14:useLocalDpi xmlns:a14="http://schemas.microsoft.com/office/drawing/2010/main" val="0"/>
@@ -3807,7 +4856,6 @@
                 <w:color w:val="000000"/>
               </w:rPr>
             </w:pPr>
-            <w:proofErr w:type="spellStart"/>
             <w:r>
               <w:rPr>
                 <w:rFonts w:ascii="Calibri" w:hAnsi="Calibri" w:cs="Calibri"/>
@@ -3815,7 +4863,6 @@
               </w:rPr>
               <w:t>F.model.burn</w:t>
             </w:r>
-            <w:proofErr w:type="spellEnd"/>
           </w:p>
         </w:tc>
         <w:tc>
@@ -3869,7 +4916,6 @@
                 <w:color w:val="000000"/>
               </w:rPr>
             </w:pPr>
-            <w:proofErr w:type="spellStart"/>
             <w:r>
               <w:rPr>
                 <w:rFonts w:ascii="Calibri" w:hAnsi="Calibri" w:cs="Calibri"/>
@@ -3877,7 +4923,6 @@
               </w:rPr>
               <w:t>p.burn</w:t>
             </w:r>
-            <w:proofErr w:type="spellEnd"/>
           </w:p>
         </w:tc>
         <w:tc>
@@ -3901,7 +4946,6 @@
                 <w:color w:val="000000"/>
               </w:rPr>
             </w:pPr>
-            <w:proofErr w:type="spellStart"/>
             <w:r>
               <w:rPr>
                 <w:rFonts w:ascii="Calibri" w:hAnsi="Calibri" w:cs="Calibri"/>
@@ -3909,7 +4953,6 @@
               </w:rPr>
               <w:t>F.model.range</w:t>
             </w:r>
-            <w:proofErr w:type="spellEnd"/>
           </w:p>
         </w:tc>
         <w:tc>
@@ -3963,7 +5006,6 @@
                 <w:color w:val="000000"/>
               </w:rPr>
             </w:pPr>
-            <w:proofErr w:type="spellStart"/>
             <w:r>
               <w:rPr>
                 <w:rFonts w:ascii="Calibri" w:hAnsi="Calibri" w:cs="Calibri"/>
@@ -3971,7 +5013,6 @@
               </w:rPr>
               <w:t>p.range</w:t>
             </w:r>
-            <w:proofErr w:type="spellEnd"/>
           </w:p>
         </w:tc>
         <w:tc>
@@ -3995,21 +5036,12 @@
                 <w:color w:val="000000"/>
               </w:rPr>
             </w:pPr>
-            <w:proofErr w:type="spellStart"/>
-            <w:r>
-              <w:rPr>
-                <w:rFonts w:ascii="Calibri" w:hAnsi="Calibri" w:cs="Calibri"/>
-                <w:color w:val="000000"/>
-              </w:rPr>
-              <w:t>F.model.burn</w:t>
-            </w:r>
-            <w:proofErr w:type="spellEnd"/>
-            <w:r>
-              <w:rPr>
-                <w:rFonts w:ascii="Calibri" w:hAnsi="Calibri" w:cs="Calibri"/>
-                <w:color w:val="000000"/>
-              </w:rPr>
-              <w:t>/range</w:t>
+            <w:r>
+              <w:rPr>
+                <w:rFonts w:ascii="Calibri" w:hAnsi="Calibri" w:cs="Calibri"/>
+                <w:color w:val="000000"/>
+              </w:rPr>
+              <w:t>F.model.burn/range</w:t>
             </w:r>
           </w:p>
         </w:tc>
@@ -4064,21 +5096,12 @@
                 <w:color w:val="000000"/>
               </w:rPr>
             </w:pPr>
-            <w:proofErr w:type="spellStart"/>
-            <w:r>
-              <w:rPr>
-                <w:rFonts w:ascii="Calibri" w:hAnsi="Calibri" w:cs="Calibri"/>
-                <w:color w:val="000000"/>
-              </w:rPr>
-              <w:t>p.burn</w:t>
-            </w:r>
-            <w:proofErr w:type="spellEnd"/>
-            <w:r>
-              <w:rPr>
-                <w:rFonts w:ascii="Calibri" w:hAnsi="Calibri" w:cs="Calibri"/>
-                <w:color w:val="000000"/>
-              </w:rPr>
-              <w:t>/range</w:t>
+            <w:r>
+              <w:rPr>
+                <w:rFonts w:ascii="Calibri" w:hAnsi="Calibri" w:cs="Calibri"/>
+                <w:color w:val="000000"/>
+              </w:rPr>
+              <w:t>p.burn/range</w:t>
             </w:r>
           </w:p>
         </w:tc>
@@ -4108,7 +5131,6 @@
                 <w:color w:val="000000"/>
               </w:rPr>
             </w:pPr>
-            <w:proofErr w:type="spellStart"/>
             <w:r>
               <w:rPr>
                 <w:rFonts w:ascii="Calibri" w:hAnsi="Calibri" w:cs="Calibri"/>
@@ -4116,7 +5138,6 @@
               </w:rPr>
               <w:t>jaccard</w:t>
             </w:r>
-            <w:proofErr w:type="spellEnd"/>
           </w:p>
         </w:tc>
         <w:tc>
@@ -4424,7 +5445,6 @@
                 <w:color w:val="000000"/>
               </w:rPr>
             </w:pPr>
-            <w:proofErr w:type="spellStart"/>
             <w:r>
               <w:rPr>
                 <w:rFonts w:ascii="Calibri" w:hAnsi="Calibri" w:cs="Calibri"/>
@@ -4432,7 +5452,6 @@
               </w:rPr>
               <w:t>morisita</w:t>
             </w:r>
-            <w:proofErr w:type="spellEnd"/>
           </w:p>
         </w:tc>
         <w:tc>
@@ -4746,15 +5765,7 @@
         </w:numPr>
       </w:pPr>
       <w:r>
-        <w:t>dereplicated_otu97.csv in ‘</w:t>
-      </w:r>
-      <w:proofErr w:type="spellStart"/>
-      <w:r>
-        <w:t>data_output</w:t>
-      </w:r>
-      <w:proofErr w:type="spellEnd"/>
-      <w:r>
-        <w:t>/’</w:t>
+        <w:t>dereplicated_otu97.csv in ‘data_output/’</w:t>
       </w:r>
     </w:p>
     <w:p>
@@ -4766,23 +5777,7 @@
         </w:numPr>
       </w:pPr>
       <w:r>
-        <w:t xml:space="preserve">made a </w:t>
-      </w:r>
-      <w:proofErr w:type="spellStart"/>
-      <w:r>
-        <w:t>fasta</w:t>
-      </w:r>
-      <w:proofErr w:type="spellEnd"/>
-      <w:r>
-        <w:t xml:space="preserve"> file with the </w:t>
-      </w:r>
-      <w:proofErr w:type="spellStart"/>
-      <w:r>
-        <w:t>otu</w:t>
-      </w:r>
-      <w:proofErr w:type="spellEnd"/>
-      <w:r>
-        <w:t xml:space="preserve"> name and sequence called dereplicated_otu97.fasta</w:t>
+        <w:t>made a fasta file with the otu name and sequence called dereplicated_otu97.fasta</w:t>
       </w:r>
     </w:p>
     <w:p>
@@ -4794,7 +5789,6 @@
         </w:numPr>
       </w:pPr>
       <w:r>
-        <w:lastRenderedPageBreak/>
         <w:t>Downloaded the UNITE USEARCH database version 8</w:t>
       </w:r>
     </w:p>
@@ -4806,7 +5800,7 @@
           <w:numId w:val="1"/>
         </w:numPr>
       </w:pPr>
-      <w:hyperlink r:id="rId24" w:anchor="/doi/10.15156/BIO/786345" w:history="1">
+      <w:hyperlink r:id="rId27" w:anchor="/doi/10.15156/BIO/786345" w:history="1">
         <w:r>
           <w:rPr>
             <w:rStyle w:val="Hyperlink"/>
@@ -4854,7 +5848,7 @@
         </w:rPr>
         <w:t>UNITE Community (2019): UNITE USEARCH/UTAX release for Fungi. Version 18.11.2018. UNITE Community. </w:t>
       </w:r>
-      <w:hyperlink r:id="rId25" w:history="1">
+      <w:hyperlink r:id="rId28" w:history="1">
         <w:r>
           <w:rPr>
             <w:rStyle w:val="Hyperlink"/>
@@ -4878,73 +5872,20 @@
           <w:numId w:val="1"/>
         </w:numPr>
       </w:pPr>
-      <w:proofErr w:type="spellStart"/>
-      <w:r>
-        <w:t>usearch</w:t>
-      </w:r>
-      <w:proofErr w:type="spellEnd"/>
-      <w:r>
-        <w:t xml:space="preserve"> -</w:t>
-      </w:r>
-      <w:proofErr w:type="spellStart"/>
-      <w:r>
-        <w:t>sintax</w:t>
-      </w:r>
-      <w:proofErr w:type="spellEnd"/>
-      <w:r>
-        <w:t xml:space="preserve"> </w:t>
-      </w:r>
-      <w:proofErr w:type="spellStart"/>
-      <w:r>
-        <w:t>data_output</w:t>
-      </w:r>
-      <w:proofErr w:type="spellEnd"/>
-      <w:r>
-        <w:t>/</w:t>
+      <w:r>
+        <w:t>usearch -sintax data_output/</w:t>
       </w:r>
       <w:r>
         <w:t>dereplicated_otu97.fasta</w:t>
       </w:r>
       <w:r>
-        <w:t xml:space="preserve"> -</w:t>
-      </w:r>
-      <w:proofErr w:type="spellStart"/>
-      <w:r>
-        <w:t>db</w:t>
-      </w:r>
-      <w:proofErr w:type="spellEnd"/>
-      <w:r>
-        <w:t xml:space="preserve"> </w:t>
+        <w:t xml:space="preserve"> -db </w:t>
       </w:r>
       <w:r>
         <w:t>~/../../Volumes/Cenococcum/UNITE/utax_reference_dataset_02.02.2019.fasta</w:t>
       </w:r>
       <w:r>
-        <w:t xml:space="preserve"> -</w:t>
-      </w:r>
-      <w:proofErr w:type="spellStart"/>
-      <w:r>
-        <w:t>tabbedout</w:t>
-      </w:r>
-      <w:proofErr w:type="spellEnd"/>
-      <w:r>
-        <w:t xml:space="preserve"> unite/</w:t>
-      </w:r>
-      <w:proofErr w:type="spellStart"/>
-      <w:r>
-        <w:t>reads.sintax</w:t>
-      </w:r>
-      <w:proofErr w:type="spellEnd"/>
-      <w:r>
-        <w:t xml:space="preserve"> -strand both -</w:t>
-      </w:r>
-      <w:proofErr w:type="spellStart"/>
-      <w:r>
-        <w:t>sintax_cutoff</w:t>
-      </w:r>
-      <w:proofErr w:type="spellEnd"/>
-      <w:r>
-        <w:t xml:space="preserve"> 0.8</w:t>
+        <w:t xml:space="preserve"> -tabbedout unite/reads.sintax -strand both -sintax_cutoff 0.8</w:t>
       </w:r>
     </w:p>
     <w:p>
@@ -5016,27 +5957,7 @@
           <w:sz w:val="20"/>
           <w:szCs w:val="20"/>
         </w:rPr>
-        <w:t>00:01 86Mb      0.1% Masking (</w:t>
-      </w:r>
-      <w:proofErr w:type="spellStart"/>
-      <w:r>
-        <w:rPr>
-          <w:rFonts w:ascii="PT Mono" w:eastAsiaTheme="minorHAnsi" w:hAnsi="PT Mono" w:cs="PT Mono"/>
-          <w:color w:val="000000" w:themeColor="text1"/>
-          <w:sz w:val="20"/>
-          <w:szCs w:val="20"/>
-        </w:rPr>
-        <w:t>fastnucleo</w:t>
-      </w:r>
-      <w:proofErr w:type="spellEnd"/>
-      <w:r>
-        <w:rPr>
-          <w:rFonts w:ascii="PT Mono" w:eastAsiaTheme="minorHAnsi" w:hAnsi="PT Mono" w:cs="PT Mono"/>
-          <w:color w:val="000000" w:themeColor="text1"/>
-          <w:sz w:val="20"/>
-          <w:szCs w:val="20"/>
-        </w:rPr>
-        <w:t xml:space="preserve">) </w:t>
+        <w:t xml:space="preserve">00:01 86Mb      0.1% Masking (fastnucleo) </w:t>
       </w:r>
     </w:p>
     <w:p>
@@ -5072,27 +5993,7 @@
           <w:sz w:val="20"/>
           <w:szCs w:val="20"/>
         </w:rPr>
-        <w:t>00:03 86Mb    100.0% Masking (</w:t>
-      </w:r>
-      <w:proofErr w:type="spellStart"/>
-      <w:r>
-        <w:rPr>
-          <w:rFonts w:ascii="PT Mono" w:eastAsiaTheme="minorHAnsi" w:hAnsi="PT Mono" w:cs="PT Mono"/>
-          <w:color w:val="000000" w:themeColor="text1"/>
-          <w:sz w:val="20"/>
-          <w:szCs w:val="20"/>
-        </w:rPr>
-        <w:t>fastnucleo</w:t>
-      </w:r>
-      <w:proofErr w:type="spellEnd"/>
-      <w:r>
-        <w:rPr>
-          <w:rFonts w:ascii="PT Mono" w:eastAsiaTheme="minorHAnsi" w:hAnsi="PT Mono" w:cs="PT Mono"/>
-          <w:color w:val="000000" w:themeColor="text1"/>
-          <w:sz w:val="20"/>
-          <w:szCs w:val="20"/>
-        </w:rPr>
-        <w:t>)</w:t>
+        <w:t>00:03 86Mb    100.0% Masking (fastnucleo)</w:t>
       </w:r>
     </w:p>
     <w:p>
@@ -5164,27 +6065,7 @@
           <w:sz w:val="20"/>
           <w:szCs w:val="20"/>
         </w:rPr>
-        <w:t xml:space="preserve">00:05 87Mb    100.0% </w:t>
-      </w:r>
-      <w:proofErr w:type="spellStart"/>
-      <w:r>
-        <w:rPr>
-          <w:rFonts w:ascii="PT Mono" w:eastAsiaTheme="minorHAnsi" w:hAnsi="PT Mono" w:cs="PT Mono"/>
-          <w:color w:val="000000" w:themeColor="text1"/>
-          <w:sz w:val="20"/>
-          <w:szCs w:val="20"/>
-        </w:rPr>
-        <w:t>Alloc</w:t>
-      </w:r>
-      <w:proofErr w:type="spellEnd"/>
-      <w:r>
-        <w:rPr>
-          <w:rFonts w:ascii="PT Mono" w:eastAsiaTheme="minorHAnsi" w:hAnsi="PT Mono" w:cs="PT Mono"/>
-          <w:color w:val="000000" w:themeColor="text1"/>
-          <w:sz w:val="20"/>
-          <w:szCs w:val="20"/>
-        </w:rPr>
-        <w:t xml:space="preserve"> rows</w:t>
+        <w:t>00:05 87Mb    100.0% Alloc rows</w:t>
       </w:r>
     </w:p>
     <w:p>
@@ -5328,27 +6209,7 @@
           <w:sz w:val="20"/>
           <w:szCs w:val="20"/>
         </w:rPr>
-        <w:t xml:space="preserve">00:10 277Mb  39004 names, tax levels min 1, </w:t>
-      </w:r>
-      <w:proofErr w:type="spellStart"/>
-      <w:r>
-        <w:rPr>
-          <w:rFonts w:ascii="PT Mono" w:eastAsiaTheme="minorHAnsi" w:hAnsi="PT Mono" w:cs="PT Mono"/>
-          <w:color w:val="000000" w:themeColor="text1"/>
-          <w:sz w:val="20"/>
-          <w:szCs w:val="20"/>
-        </w:rPr>
-        <w:t>avg</w:t>
-      </w:r>
-      <w:proofErr w:type="spellEnd"/>
-      <w:r>
-        <w:rPr>
-          <w:rFonts w:ascii="PT Mono" w:eastAsiaTheme="minorHAnsi" w:hAnsi="PT Mono" w:cs="PT Mono"/>
-          <w:color w:val="000000" w:themeColor="text1"/>
-          <w:sz w:val="20"/>
-          <w:szCs w:val="20"/>
-        </w:rPr>
-        <w:t xml:space="preserve"> 5.8, max 7</w:t>
+        <w:t>00:10 277Mb  39004 names, tax levels min 1, avg 5.8, max 7</w:t>
       </w:r>
     </w:p>
     <w:p>
@@ -5482,21 +6343,7 @@
         <w:rPr>
           <w:color w:val="000000" w:themeColor="text1"/>
         </w:rPr>
-        <w:t xml:space="preserve">Created </w:t>
-      </w:r>
-      <w:proofErr w:type="spellStart"/>
-      <w:r>
-        <w:rPr>
-          <w:color w:val="000000" w:themeColor="text1"/>
-        </w:rPr>
-        <w:t>Funguild.R</w:t>
-      </w:r>
-      <w:proofErr w:type="spellEnd"/>
-      <w:r>
-        <w:rPr>
-          <w:color w:val="000000" w:themeColor="text1"/>
-        </w:rPr>
-        <w:t xml:space="preserve"> script to add taxonomic data to site by species matrix</w:t>
+        <w:t>Created Funguild.R script to add taxonomic data to site by species matrix</w:t>
       </w:r>
     </w:p>
     <w:p>
@@ -5538,21 +6385,7 @@
         <w:rPr>
           <w:color w:val="000000" w:themeColor="text1"/>
         </w:rPr>
-        <w:t xml:space="preserve">Ran above file on </w:t>
-      </w:r>
-      <w:proofErr w:type="spellStart"/>
-      <w:r>
-        <w:rPr>
-          <w:color w:val="000000" w:themeColor="text1"/>
-        </w:rPr>
-        <w:t>Funguild</w:t>
-      </w:r>
-      <w:proofErr w:type="spellEnd"/>
-      <w:r>
-        <w:rPr>
-          <w:color w:val="000000" w:themeColor="text1"/>
-        </w:rPr>
-        <w:t xml:space="preserve"> online site</w:t>
+        <w:t>Ran above file on Funguild online site</w:t>
       </w:r>
     </w:p>
     <w:p>
@@ -5570,21 +6403,7 @@
         <w:rPr>
           <w:color w:val="000000" w:themeColor="text1"/>
         </w:rPr>
-        <w:t xml:space="preserve">Output file </w:t>
-      </w:r>
-      <w:proofErr w:type="spellStart"/>
-      <w:r>
-        <w:rPr>
-          <w:color w:val="000000" w:themeColor="text1"/>
-        </w:rPr>
-        <w:t>FUNguild</w:t>
-      </w:r>
-      <w:proofErr w:type="spellEnd"/>
-      <w:r>
-        <w:rPr>
-          <w:color w:val="000000" w:themeColor="text1"/>
-        </w:rPr>
-        <w:t>/</w:t>
+        <w:t>Output file FUNguild/</w:t>
       </w:r>
       <w:r>
         <w:rPr>
@@ -5659,7 +6478,6 @@
                 <w:color w:val="000000"/>
               </w:rPr>
             </w:pPr>
-            <w:proofErr w:type="spellStart"/>
             <w:r>
               <w:rPr>
                 <w:rFonts w:ascii="Calibri" w:hAnsi="Calibri" w:cs="Calibri"/>
@@ -5667,7 +6485,6 @@
               </w:rPr>
               <w:t>chi.stat</w:t>
             </w:r>
-            <w:proofErr w:type="spellEnd"/>
           </w:p>
         </w:tc>
         <w:tc>
@@ -5691,7 +6508,6 @@
                 <w:color w:val="000000"/>
               </w:rPr>
             </w:pPr>
-            <w:proofErr w:type="spellStart"/>
             <w:r>
               <w:rPr>
                 <w:rFonts w:ascii="Calibri" w:hAnsi="Calibri" w:cs="Calibri"/>
@@ -5699,7 +6515,6 @@
               </w:rPr>
               <w:t>df</w:t>
             </w:r>
-            <w:proofErr w:type="spellEnd"/>
           </w:p>
         </w:tc>
         <w:tc>
@@ -5723,7 +6538,6 @@
                 <w:color w:val="000000"/>
               </w:rPr>
             </w:pPr>
-            <w:proofErr w:type="spellStart"/>
             <w:r>
               <w:rPr>
                 <w:rFonts w:ascii="Calibri" w:hAnsi="Calibri" w:cs="Calibri"/>
@@ -5731,7 +6545,6 @@
               </w:rPr>
               <w:t>p.value</w:t>
             </w:r>
-            <w:proofErr w:type="spellEnd"/>
           </w:p>
         </w:tc>
       </w:tr>
@@ -5760,7 +6573,6 @@
                 <w:color w:val="000000"/>
               </w:rPr>
             </w:pPr>
-            <w:proofErr w:type="spellStart"/>
             <w:r>
               <w:rPr>
                 <w:rFonts w:ascii="Calibri" w:hAnsi="Calibri" w:cs="Calibri"/>
@@ -5768,7 +6580,6 @@
               </w:rPr>
               <w:t>burn.range.class</w:t>
             </w:r>
-            <w:proofErr w:type="spellEnd"/>
           </w:p>
         </w:tc>
         <w:tc>
@@ -5890,7 +6701,6 @@
                 <w:color w:val="000000"/>
               </w:rPr>
             </w:pPr>
-            <w:proofErr w:type="spellStart"/>
             <w:r>
               <w:rPr>
                 <w:rFonts w:ascii="Calibri" w:hAnsi="Calibri" w:cs="Calibri"/>
@@ -5898,7 +6708,6 @@
               </w:rPr>
               <w:t>burn.class</w:t>
             </w:r>
-            <w:proofErr w:type="spellEnd"/>
           </w:p>
         </w:tc>
         <w:tc>
@@ -6020,7 +6829,6 @@
                 <w:color w:val="000000"/>
               </w:rPr>
             </w:pPr>
-            <w:proofErr w:type="spellStart"/>
             <w:r>
               <w:rPr>
                 <w:rFonts w:ascii="Calibri" w:hAnsi="Calibri" w:cs="Calibri"/>
@@ -6028,7 +6836,6 @@
               </w:rPr>
               <w:t>range.class</w:t>
             </w:r>
-            <w:proofErr w:type="spellEnd"/>
           </w:p>
         </w:tc>
         <w:tc>
@@ -6150,7 +6957,6 @@
                 <w:color w:val="000000"/>
               </w:rPr>
             </w:pPr>
-            <w:proofErr w:type="spellStart"/>
             <w:r>
               <w:rPr>
                 <w:rFonts w:ascii="Calibri" w:hAnsi="Calibri" w:cs="Calibri"/>
@@ -6158,7 +6964,6 @@
               </w:rPr>
               <w:t>burn.range.genus</w:t>
             </w:r>
-            <w:proofErr w:type="spellEnd"/>
           </w:p>
         </w:tc>
         <w:tc>
@@ -6280,7 +7085,6 @@
                 <w:color w:val="000000"/>
               </w:rPr>
             </w:pPr>
-            <w:proofErr w:type="spellStart"/>
             <w:r>
               <w:rPr>
                 <w:rFonts w:ascii="Calibri" w:hAnsi="Calibri" w:cs="Calibri"/>
@@ -6288,7 +7092,6 @@
               </w:rPr>
               <w:t>burn.genus</w:t>
             </w:r>
-            <w:proofErr w:type="spellEnd"/>
           </w:p>
         </w:tc>
         <w:tc>
@@ -6410,7 +7213,6 @@
                 <w:color w:val="000000"/>
               </w:rPr>
             </w:pPr>
-            <w:proofErr w:type="spellStart"/>
             <w:r>
               <w:rPr>
                 <w:rFonts w:ascii="Calibri" w:hAnsi="Calibri" w:cs="Calibri"/>
@@ -6418,7 +7220,6 @@
               </w:rPr>
               <w:t>range.genus</w:t>
             </w:r>
-            <w:proofErr w:type="spellEnd"/>
           </w:p>
         </w:tc>
         <w:tc>
@@ -6560,9 +7361,8 @@
         <w:rPr>
           <w:noProof/>
         </w:rPr>
-        <w:lastRenderedPageBreak/>
         <w:drawing>
-          <wp:inline distT="0" distB="0" distL="0" distR="0">
+          <wp:inline distT="0" distB="0" distL="0" distR="0" wp14:anchorId="75D56D16" wp14:editId="17C6E0A0">
             <wp:extent cx="3048000" cy="2134914"/>
             <wp:effectExtent l="0" t="0" r="0" b="0"/>
             <wp:docPr id="19" name="Picture 19"/>
@@ -6577,7 +7377,7 @@
                     <pic:cNvPicPr/>
                   </pic:nvPicPr>
                   <pic:blipFill>
-                    <a:blip r:embed="rId26">
+                    <a:blip r:embed="rId29">
                       <a:extLst>
                         <a:ext uri="{28A0092B-C50C-407E-A947-70E740481C1C}">
                           <a14:useLocalDpi xmlns:a14="http://schemas.microsoft.com/office/drawing/2010/main" val="0"/>
@@ -6621,8 +7421,9 @@
         <w:rPr>
           <w:noProof/>
         </w:rPr>
+        <w:lastRenderedPageBreak/>
         <w:drawing>
-          <wp:inline distT="0" distB="0" distL="0" distR="0">
+          <wp:inline distT="0" distB="0" distL="0" distR="0" wp14:anchorId="43A428E0" wp14:editId="0BC0EF8C">
             <wp:extent cx="3046948" cy="2462784"/>
             <wp:effectExtent l="0" t="0" r="1270" b="1270"/>
             <wp:docPr id="21" name="Picture 21"/>
@@ -6637,7 +7438,7 @@
                     <pic:cNvPicPr/>
                   </pic:nvPicPr>
                   <pic:blipFill>
-                    <a:blip r:embed="rId27">
+                    <a:blip r:embed="rId30">
                       <a:extLst>
                         <a:ext uri="{28A0092B-C50C-407E-A947-70E740481C1C}">
                           <a14:useLocalDpi xmlns:a14="http://schemas.microsoft.com/office/drawing/2010/main" val="0"/>
@@ -6682,7 +7483,7 @@
           <w:noProof/>
         </w:rPr>
         <w:drawing>
-          <wp:inline distT="0" distB="0" distL="0" distR="0">
+          <wp:inline distT="0" distB="0" distL="0" distR="0" wp14:anchorId="03B27CFE" wp14:editId="7171D96A">
             <wp:extent cx="3169920" cy="2065867"/>
             <wp:effectExtent l="0" t="0" r="5080" b="4445"/>
             <wp:docPr id="22" name="Picture 22"/>
@@ -6697,7 +7498,7 @@
                     <pic:cNvPicPr/>
                   </pic:nvPicPr>
                   <pic:blipFill>
-                    <a:blip r:embed="rId28">
+                    <a:blip r:embed="rId31">
                       <a:extLst>
                         <a:ext uri="{28A0092B-C50C-407E-A947-70E740481C1C}">
                           <a14:useLocalDpi xmlns:a14="http://schemas.microsoft.com/office/drawing/2010/main" val="0"/>
@@ -6732,13 +7533,8 @@
           <w:numId w:val="11"/>
         </w:numPr>
       </w:pPr>
-      <w:proofErr w:type="spellStart"/>
-      <w:r>
-        <w:t>Pinaleno</w:t>
-      </w:r>
-      <w:proofErr w:type="spellEnd"/>
-      <w:r>
-        <w:t xml:space="preserve"> Mts.</w:t>
+      <w:r>
+        <w:t>Pinaleno Mts.</w:t>
       </w:r>
     </w:p>
     <w:p>
@@ -6746,9 +7542,8 @@
         <w:rPr>
           <w:noProof/>
         </w:rPr>
-        <w:lastRenderedPageBreak/>
         <w:drawing>
-          <wp:inline distT="0" distB="0" distL="0" distR="0">
+          <wp:inline distT="0" distB="0" distL="0" distR="0" wp14:anchorId="37AE99BD" wp14:editId="404CC698">
             <wp:extent cx="3108960" cy="2217770"/>
             <wp:effectExtent l="0" t="0" r="2540" b="5080"/>
             <wp:docPr id="23" name="Picture 23"/>
@@ -6763,7 +7558,7 @@
                     <pic:cNvPicPr/>
                   </pic:nvPicPr>
                   <pic:blipFill>
-                    <a:blip r:embed="rId29">
+                    <a:blip r:embed="rId32">
                       <a:extLst>
                         <a:ext uri="{28A0092B-C50C-407E-A947-70E740481C1C}">
                           <a14:useLocalDpi xmlns:a14="http://schemas.microsoft.com/office/drawing/2010/main" val="0"/>
@@ -6839,6 +7634,7 @@
         </w:numPr>
       </w:pPr>
       <w:r>
+        <w:lastRenderedPageBreak/>
         <w:t xml:space="preserve">Table </w:t>
       </w:r>
       <w:r>
@@ -7071,9 +7867,268 @@
 </w:document>
 </file>
 
+<file path=word/comments.xml><?xml version="1.0" encoding="utf-8"?>
+<w:comments xmlns:wpc="http://schemas.microsoft.com/office/word/2010/wordprocessingCanvas" xmlns:cx="http://schemas.microsoft.com/office/drawing/2014/chartex" xmlns:cx1="http://schemas.microsoft.com/office/drawing/2015/9/8/chartex" xmlns:cx2="http://schemas.microsoft.com/office/drawing/2015/10/21/chartex" xmlns:cx3="http://schemas.microsoft.com/office/drawing/2016/5/9/chartex" xmlns:cx4="http://schemas.microsoft.com/office/drawing/2016/5/10/chartex" xmlns:cx5="http://schemas.microsoft.com/office/drawing/2016/5/11/chartex" xmlns:cx6="http://schemas.microsoft.com/office/drawing/2016/5/12/chartex" xmlns:cx7="http://schemas.microsoft.com/office/drawing/2016/5/13/chartex" xmlns:cx8="http://schemas.microsoft.com/office/drawing/2016/5/14/chartex" xmlns:mc="http://schemas.openxmlformats.org/markup-compatibility/2006" xmlns:aink="http://schemas.microsoft.com/office/drawing/2016/ink" xmlns:am3d="http://schemas.microsoft.com/office/drawing/2017/model3d" xmlns:o="urn:schemas-microsoft-com:office:office" xmlns:r="http://schemas.openxmlformats.org/officeDocument/2006/relationships" xmlns:m="http://schemas.openxmlformats.org/officeDocument/2006/math" xmlns:v="urn:schemas-microsoft-com:vml" xmlns:wp14="http://schemas.microsoft.com/office/word/2010/wordprocessingDrawing" xmlns:wp="http://schemas.openxmlformats.org/drawingml/2006/wordprocessingDrawing" xmlns:w10="urn:schemas-microsoft-com:office:word" xmlns:w="http://schemas.openxmlformats.org/wordprocessingml/2006/main" xmlns:w14="http://schemas.microsoft.com/office/word/2010/wordml" xmlns:w15="http://schemas.microsoft.com/office/word/2012/wordml" xmlns:w16cid="http://schemas.microsoft.com/office/word/2016/wordml/cid" xmlns:w16se="http://schemas.microsoft.com/office/word/2015/wordml/symex" xmlns:wpg="http://schemas.microsoft.com/office/word/2010/wordprocessingGroup" xmlns:wpi="http://schemas.microsoft.com/office/word/2010/wordprocessingInk" xmlns:wne="http://schemas.microsoft.com/office/word/2006/wordml" xmlns:wps="http://schemas.microsoft.com/office/word/2010/wordprocessingShape" mc:Ignorable="w14 w15 w16se w16cid wp14">
+  <w:comment w:id="0" w:author="Microsoft Office User" w:date="2019-09-12T15:18:00Z" w:initials="MOU">
+    <w:p>
+      <w:pPr>
+        <w:pStyle w:val="CommentText"/>
+      </w:pPr>
+      <w:r>
+        <w:rPr>
+          <w:rStyle w:val="CommentReference"/>
+        </w:rPr>
+        <w:annotationRef/>
+      </w:r>
+      <w:r>
+        <w:t>Work on insets</w:t>
+      </w:r>
+    </w:p>
+  </w:comment>
+</w:comments>
+</file>
+
+<file path=word/commentsExtended.xml><?xml version="1.0" encoding="utf-8"?>
+<w15:commentsEx xmlns:wpc="http://schemas.microsoft.com/office/word/2010/wordprocessingCanvas" xmlns:cx="http://schemas.microsoft.com/office/drawing/2014/chartex" xmlns:cx1="http://schemas.microsoft.com/office/drawing/2015/9/8/chartex" xmlns:cx2="http://schemas.microsoft.com/office/drawing/2015/10/21/chartex" xmlns:cx3="http://schemas.microsoft.com/office/drawing/2016/5/9/chartex" xmlns:cx4="http://schemas.microsoft.com/office/drawing/2016/5/10/chartex" xmlns:cx5="http://schemas.microsoft.com/office/drawing/2016/5/11/chartex" xmlns:cx6="http://schemas.microsoft.com/office/drawing/2016/5/12/chartex" xmlns:cx7="http://schemas.microsoft.com/office/drawing/2016/5/13/chartex" xmlns:cx8="http://schemas.microsoft.com/office/drawing/2016/5/14/chartex" xmlns:mc="http://schemas.openxmlformats.org/markup-compatibility/2006" xmlns:aink="http://schemas.microsoft.com/office/drawing/2016/ink" xmlns:am3d="http://schemas.microsoft.com/office/drawing/2017/model3d" xmlns:o="urn:schemas-microsoft-com:office:office" xmlns:r="http://schemas.openxmlformats.org/officeDocument/2006/relationships" xmlns:m="http://schemas.openxmlformats.org/officeDocument/2006/math" xmlns:v="urn:schemas-microsoft-com:vml" xmlns:wp14="http://schemas.microsoft.com/office/word/2010/wordprocessingDrawing" xmlns:wp="http://schemas.openxmlformats.org/drawingml/2006/wordprocessingDrawing" xmlns:w10="urn:schemas-microsoft-com:office:word" xmlns:w="http://schemas.openxmlformats.org/wordprocessingml/2006/main" xmlns:w14="http://schemas.microsoft.com/office/word/2010/wordml" xmlns:w15="http://schemas.microsoft.com/office/word/2012/wordml" xmlns:w16cid="http://schemas.microsoft.com/office/word/2016/wordml/cid" xmlns:w16se="http://schemas.microsoft.com/office/word/2015/wordml/symex" xmlns:wpg="http://schemas.microsoft.com/office/word/2010/wordprocessingGroup" xmlns:wpi="http://schemas.microsoft.com/office/word/2010/wordprocessingInk" xmlns:wne="http://schemas.microsoft.com/office/word/2006/wordml" xmlns:wps="http://schemas.microsoft.com/office/word/2010/wordprocessingShape" mc:Ignorable="w14 w15 w16se w16cid wp14">
+  <w15:commentEx w15:paraId="4A7DAD78" w15:done="0"/>
+</w15:commentsEx>
+</file>
+
+<file path=word/commentsIds.xml><?xml version="1.0" encoding="utf-8"?>
+<w16cid:commentsIds xmlns:wpc="http://schemas.microsoft.com/office/word/2010/wordprocessingCanvas" xmlns:cx="http://schemas.microsoft.com/office/drawing/2014/chartex" xmlns:cx1="http://schemas.microsoft.com/office/drawing/2015/9/8/chartex" xmlns:cx2="http://schemas.microsoft.com/office/drawing/2015/10/21/chartex" xmlns:cx3="http://schemas.microsoft.com/office/drawing/2016/5/9/chartex" xmlns:cx4="http://schemas.microsoft.com/office/drawing/2016/5/10/chartex" xmlns:cx5="http://schemas.microsoft.com/office/drawing/2016/5/11/chartex" xmlns:cx6="http://schemas.microsoft.com/office/drawing/2016/5/12/chartex" xmlns:cx7="http://schemas.microsoft.com/office/drawing/2016/5/13/chartex" xmlns:cx8="http://schemas.microsoft.com/office/drawing/2016/5/14/chartex" xmlns:mc="http://schemas.openxmlformats.org/markup-compatibility/2006" xmlns:aink="http://schemas.microsoft.com/office/drawing/2016/ink" xmlns:am3d="http://schemas.microsoft.com/office/drawing/2017/model3d" xmlns:o="urn:schemas-microsoft-com:office:office" xmlns:r="http://schemas.openxmlformats.org/officeDocument/2006/relationships" xmlns:m="http://schemas.openxmlformats.org/officeDocument/2006/math" xmlns:v="urn:schemas-microsoft-com:vml" xmlns:wp14="http://schemas.microsoft.com/office/word/2010/wordprocessingDrawing" xmlns:wp="http://schemas.openxmlformats.org/drawingml/2006/wordprocessingDrawing" xmlns:w10="urn:schemas-microsoft-com:office:word" xmlns:w="http://schemas.openxmlformats.org/wordprocessingml/2006/main" xmlns:w14="http://schemas.microsoft.com/office/word/2010/wordml" xmlns:w15="http://schemas.microsoft.com/office/word/2012/wordml" xmlns:w16cid="http://schemas.microsoft.com/office/word/2016/wordml/cid" xmlns:w16se="http://schemas.microsoft.com/office/word/2015/wordml/symex" xmlns:wpg="http://schemas.microsoft.com/office/word/2010/wordprocessingGroup" xmlns:wpi="http://schemas.microsoft.com/office/word/2010/wordprocessingInk" xmlns:wne="http://schemas.microsoft.com/office/word/2006/wordml" xmlns:wps="http://schemas.microsoft.com/office/word/2010/wordprocessingShape" mc:Ignorable="w14 w15 w16se w16cid wp14">
+  <w16cid:commentId w16cid:paraId="4A7DAD78" w16cid:durableId="2124E02F"/>
+</w16cid:commentsIds>
+</file>
+
 <file path=word/numbering.xml><?xml version="1.0" encoding="utf-8"?>
 <w:numbering xmlns:wpc="http://schemas.microsoft.com/office/word/2010/wordprocessingCanvas" xmlns:cx="http://schemas.microsoft.com/office/drawing/2014/chartex" xmlns:cx1="http://schemas.microsoft.com/office/drawing/2015/9/8/chartex" xmlns:cx2="http://schemas.microsoft.com/office/drawing/2015/10/21/chartex" xmlns:cx3="http://schemas.microsoft.com/office/drawing/2016/5/9/chartex" xmlns:cx4="http://schemas.microsoft.com/office/drawing/2016/5/10/chartex" xmlns:cx5="http://schemas.microsoft.com/office/drawing/2016/5/11/chartex" xmlns:cx6="http://schemas.microsoft.com/office/drawing/2016/5/12/chartex" xmlns:cx7="http://schemas.microsoft.com/office/drawing/2016/5/13/chartex" xmlns:cx8="http://schemas.microsoft.com/office/drawing/2016/5/14/chartex" xmlns:mc="http://schemas.openxmlformats.org/markup-compatibility/2006" xmlns:aink="http://schemas.microsoft.com/office/drawing/2016/ink" xmlns:am3d="http://schemas.microsoft.com/office/drawing/2017/model3d" xmlns:o="urn:schemas-microsoft-com:office:office" xmlns:r="http://schemas.openxmlformats.org/officeDocument/2006/relationships" xmlns:m="http://schemas.openxmlformats.org/officeDocument/2006/math" xmlns:v="urn:schemas-microsoft-com:vml" xmlns:wp14="http://schemas.microsoft.com/office/word/2010/wordprocessingDrawing" xmlns:wp="http://schemas.openxmlformats.org/drawingml/2006/wordprocessingDrawing" xmlns:w10="urn:schemas-microsoft-com:office:word" xmlns:w="http://schemas.openxmlformats.org/wordprocessingml/2006/main" xmlns:w14="http://schemas.microsoft.com/office/word/2010/wordml" xmlns:w15="http://schemas.microsoft.com/office/word/2012/wordml" xmlns:w16cid="http://schemas.microsoft.com/office/word/2016/wordml/cid" xmlns:w16se="http://schemas.microsoft.com/office/word/2015/wordml/symex" xmlns:wpg="http://schemas.microsoft.com/office/word/2010/wordprocessingGroup" xmlns:wpi="http://schemas.microsoft.com/office/word/2010/wordprocessingInk" xmlns:wne="http://schemas.microsoft.com/office/word/2006/wordml" xmlns:wps="http://schemas.microsoft.com/office/word/2010/wordprocessingShape" mc:Ignorable="w14 w15 w16se w16cid wp14">
   <w:abstractNum w:abstractNumId="0" w15:restartNumberingAfterBreak="0">
+    <w:nsid w:val="003D42D3"/>
+    <w:multiLevelType w:val="hybridMultilevel"/>
+    <w:tmpl w:val="0ACA546C"/>
+    <w:lvl w:ilvl="0" w:tplc="04090001">
+      <w:start w:val="1"/>
+      <w:numFmt w:val="bullet"/>
+      <w:lvlText w:val=""/>
+      <w:lvlJc w:val="left"/>
+      <w:pPr>
+        <w:ind w:left="720" w:hanging="360"/>
+      </w:pPr>
+      <w:rPr>
+        <w:rFonts w:ascii="Symbol" w:hAnsi="Symbol" w:hint="default"/>
+      </w:rPr>
+    </w:lvl>
+    <w:lvl w:ilvl="1" w:tplc="04090003">
+      <w:start w:val="1"/>
+      <w:numFmt w:val="bullet"/>
+      <w:lvlText w:val="o"/>
+      <w:lvlJc w:val="left"/>
+      <w:pPr>
+        <w:ind w:left="1440" w:hanging="360"/>
+      </w:pPr>
+      <w:rPr>
+        <w:rFonts w:ascii="Courier New" w:hAnsi="Courier New" w:cs="Courier New" w:hint="default"/>
+      </w:rPr>
+    </w:lvl>
+    <w:lvl w:ilvl="2" w:tplc="04090005" w:tentative="1">
+      <w:start w:val="1"/>
+      <w:numFmt w:val="bullet"/>
+      <w:lvlText w:val=""/>
+      <w:lvlJc w:val="left"/>
+      <w:pPr>
+        <w:ind w:left="2160" w:hanging="360"/>
+      </w:pPr>
+      <w:rPr>
+        <w:rFonts w:ascii="Wingdings" w:hAnsi="Wingdings" w:hint="default"/>
+      </w:rPr>
+    </w:lvl>
+    <w:lvl w:ilvl="3" w:tplc="04090001" w:tentative="1">
+      <w:start w:val="1"/>
+      <w:numFmt w:val="bullet"/>
+      <w:lvlText w:val=""/>
+      <w:lvlJc w:val="left"/>
+      <w:pPr>
+        <w:ind w:left="2880" w:hanging="360"/>
+      </w:pPr>
+      <w:rPr>
+        <w:rFonts w:ascii="Symbol" w:hAnsi="Symbol" w:hint="default"/>
+      </w:rPr>
+    </w:lvl>
+    <w:lvl w:ilvl="4" w:tplc="04090003" w:tentative="1">
+      <w:start w:val="1"/>
+      <w:numFmt w:val="bullet"/>
+      <w:lvlText w:val="o"/>
+      <w:lvlJc w:val="left"/>
+      <w:pPr>
+        <w:ind w:left="3600" w:hanging="360"/>
+      </w:pPr>
+      <w:rPr>
+        <w:rFonts w:ascii="Courier New" w:hAnsi="Courier New" w:cs="Courier New" w:hint="default"/>
+      </w:rPr>
+    </w:lvl>
+    <w:lvl w:ilvl="5" w:tplc="04090005" w:tentative="1">
+      <w:start w:val="1"/>
+      <w:numFmt w:val="bullet"/>
+      <w:lvlText w:val=""/>
+      <w:lvlJc w:val="left"/>
+      <w:pPr>
+        <w:ind w:left="4320" w:hanging="360"/>
+      </w:pPr>
+      <w:rPr>
+        <w:rFonts w:ascii="Wingdings" w:hAnsi="Wingdings" w:hint="default"/>
+      </w:rPr>
+    </w:lvl>
+    <w:lvl w:ilvl="6" w:tplc="04090001" w:tentative="1">
+      <w:start w:val="1"/>
+      <w:numFmt w:val="bullet"/>
+      <w:lvlText w:val=""/>
+      <w:lvlJc w:val="left"/>
+      <w:pPr>
+        <w:ind w:left="5040" w:hanging="360"/>
+      </w:pPr>
+      <w:rPr>
+        <w:rFonts w:ascii="Symbol" w:hAnsi="Symbol" w:hint="default"/>
+      </w:rPr>
+    </w:lvl>
+    <w:lvl w:ilvl="7" w:tplc="04090003" w:tentative="1">
+      <w:start w:val="1"/>
+      <w:numFmt w:val="bullet"/>
+      <w:lvlText w:val="o"/>
+      <w:lvlJc w:val="left"/>
+      <w:pPr>
+        <w:ind w:left="5760" w:hanging="360"/>
+      </w:pPr>
+      <w:rPr>
+        <w:rFonts w:ascii="Courier New" w:hAnsi="Courier New" w:cs="Courier New" w:hint="default"/>
+      </w:rPr>
+    </w:lvl>
+    <w:lvl w:ilvl="8" w:tplc="04090005" w:tentative="1">
+      <w:start w:val="1"/>
+      <w:numFmt w:val="bullet"/>
+      <w:lvlText w:val=""/>
+      <w:lvlJc w:val="left"/>
+      <w:pPr>
+        <w:ind w:left="6480" w:hanging="360"/>
+      </w:pPr>
+      <w:rPr>
+        <w:rFonts w:ascii="Wingdings" w:hAnsi="Wingdings" w:hint="default"/>
+      </w:rPr>
+    </w:lvl>
+  </w:abstractNum>
+  <w:abstractNum w:abstractNumId="1" w15:restartNumberingAfterBreak="0">
+    <w:nsid w:val="0D9A6CB9"/>
+    <w:multiLevelType w:val="hybridMultilevel"/>
+    <w:tmpl w:val="87D6AF9C"/>
+    <w:lvl w:ilvl="0" w:tplc="04090001">
+      <w:start w:val="1"/>
+      <w:numFmt w:val="bullet"/>
+      <w:lvlText w:val=""/>
+      <w:lvlJc w:val="left"/>
+      <w:pPr>
+        <w:ind w:left="720" w:hanging="360"/>
+      </w:pPr>
+      <w:rPr>
+        <w:rFonts w:ascii="Symbol" w:hAnsi="Symbol" w:hint="default"/>
+      </w:rPr>
+    </w:lvl>
+    <w:lvl w:ilvl="1" w:tplc="04090003" w:tentative="1">
+      <w:start w:val="1"/>
+      <w:numFmt w:val="bullet"/>
+      <w:lvlText w:val="o"/>
+      <w:lvlJc w:val="left"/>
+      <w:pPr>
+        <w:ind w:left="1440" w:hanging="360"/>
+      </w:pPr>
+      <w:rPr>
+        <w:rFonts w:ascii="Courier New" w:hAnsi="Courier New" w:cs="Courier New" w:hint="default"/>
+      </w:rPr>
+    </w:lvl>
+    <w:lvl w:ilvl="2" w:tplc="04090005" w:tentative="1">
+      <w:start w:val="1"/>
+      <w:numFmt w:val="bullet"/>
+      <w:lvlText w:val=""/>
+      <w:lvlJc w:val="left"/>
+      <w:pPr>
+        <w:ind w:left="2160" w:hanging="360"/>
+      </w:pPr>
+      <w:rPr>
+        <w:rFonts w:ascii="Wingdings" w:hAnsi="Wingdings" w:hint="default"/>
+      </w:rPr>
+    </w:lvl>
+    <w:lvl w:ilvl="3" w:tplc="04090001" w:tentative="1">
+      <w:start w:val="1"/>
+      <w:numFmt w:val="bullet"/>
+      <w:lvlText w:val=""/>
+      <w:lvlJc w:val="left"/>
+      <w:pPr>
+        <w:ind w:left="2880" w:hanging="360"/>
+      </w:pPr>
+      <w:rPr>
+        <w:rFonts w:ascii="Symbol" w:hAnsi="Symbol" w:hint="default"/>
+      </w:rPr>
+    </w:lvl>
+    <w:lvl w:ilvl="4" w:tplc="04090003" w:tentative="1">
+      <w:start w:val="1"/>
+      <w:numFmt w:val="bullet"/>
+      <w:lvlText w:val="o"/>
+      <w:lvlJc w:val="left"/>
+      <w:pPr>
+        <w:ind w:left="3600" w:hanging="360"/>
+      </w:pPr>
+      <w:rPr>
+        <w:rFonts w:ascii="Courier New" w:hAnsi="Courier New" w:cs="Courier New" w:hint="default"/>
+      </w:rPr>
+    </w:lvl>
+    <w:lvl w:ilvl="5" w:tplc="04090005" w:tentative="1">
+      <w:start w:val="1"/>
+      <w:numFmt w:val="bullet"/>
+      <w:lvlText w:val=""/>
+      <w:lvlJc w:val="left"/>
+      <w:pPr>
+        <w:ind w:left="4320" w:hanging="360"/>
+      </w:pPr>
+      <w:rPr>
+        <w:rFonts w:ascii="Wingdings" w:hAnsi="Wingdings" w:hint="default"/>
+      </w:rPr>
+    </w:lvl>
+    <w:lvl w:ilvl="6" w:tplc="04090001" w:tentative="1">
+      <w:start w:val="1"/>
+      <w:numFmt w:val="bullet"/>
+      <w:lvlText w:val=""/>
+      <w:lvlJc w:val="left"/>
+      <w:pPr>
+        <w:ind w:left="5040" w:hanging="360"/>
+      </w:pPr>
+      <w:rPr>
+        <w:rFonts w:ascii="Symbol" w:hAnsi="Symbol" w:hint="default"/>
+      </w:rPr>
+    </w:lvl>
+    <w:lvl w:ilvl="7" w:tplc="04090003" w:tentative="1">
+      <w:start w:val="1"/>
+      <w:numFmt w:val="bullet"/>
+      <w:lvlText w:val="o"/>
+      <w:lvlJc w:val="left"/>
+      <w:pPr>
+        <w:ind w:left="5760" w:hanging="360"/>
+      </w:pPr>
+      <w:rPr>
+        <w:rFonts w:ascii="Courier New" w:hAnsi="Courier New" w:cs="Courier New" w:hint="default"/>
+      </w:rPr>
+    </w:lvl>
+    <w:lvl w:ilvl="8" w:tplc="04090005" w:tentative="1">
+      <w:start w:val="1"/>
+      <w:numFmt w:val="bullet"/>
+      <w:lvlText w:val=""/>
+      <w:lvlJc w:val="left"/>
+      <w:pPr>
+        <w:ind w:left="6480" w:hanging="360"/>
+      </w:pPr>
+      <w:rPr>
+        <w:rFonts w:ascii="Wingdings" w:hAnsi="Wingdings" w:hint="default"/>
+      </w:rPr>
+    </w:lvl>
+  </w:abstractNum>
+  <w:abstractNum w:abstractNumId="2" w15:restartNumberingAfterBreak="0">
     <w:nsid w:val="10233526"/>
     <w:multiLevelType w:val="hybridMultilevel"/>
     <w:tmpl w:val="47D664EA"/>
@@ -7186,7 +8241,120 @@
       </w:rPr>
     </w:lvl>
   </w:abstractNum>
-  <w:abstractNum w:abstractNumId="1" w15:restartNumberingAfterBreak="0">
+  <w:abstractNum w:abstractNumId="3" w15:restartNumberingAfterBreak="0">
+    <w:nsid w:val="11757497"/>
+    <w:multiLevelType w:val="hybridMultilevel"/>
+    <w:tmpl w:val="93A81F5A"/>
+    <w:lvl w:ilvl="0" w:tplc="0409000F">
+      <w:start w:val="1"/>
+      <w:numFmt w:val="decimal"/>
+      <w:lvlText w:val="%1."/>
+      <w:lvlJc w:val="left"/>
+      <w:pPr>
+        <w:ind w:left="360" w:hanging="360"/>
+      </w:pPr>
+      <w:rPr>
+        <w:rFonts w:hint="default"/>
+      </w:rPr>
+    </w:lvl>
+    <w:lvl w:ilvl="1" w:tplc="04090003">
+      <w:start w:val="1"/>
+      <w:numFmt w:val="bullet"/>
+      <w:lvlText w:val="o"/>
+      <w:lvlJc w:val="left"/>
+      <w:pPr>
+        <w:ind w:left="1080" w:hanging="360"/>
+      </w:pPr>
+      <w:rPr>
+        <w:rFonts w:ascii="Courier New" w:hAnsi="Courier New" w:cs="Courier New" w:hint="default"/>
+      </w:rPr>
+    </w:lvl>
+    <w:lvl w:ilvl="2" w:tplc="04090005">
+      <w:start w:val="1"/>
+      <w:numFmt w:val="bullet"/>
+      <w:lvlText w:val=""/>
+      <w:lvlJc w:val="left"/>
+      <w:pPr>
+        <w:ind w:left="1800" w:hanging="360"/>
+      </w:pPr>
+      <w:rPr>
+        <w:rFonts w:ascii="Wingdings" w:hAnsi="Wingdings" w:hint="default"/>
+      </w:rPr>
+    </w:lvl>
+    <w:lvl w:ilvl="3" w:tplc="04090001" w:tentative="1">
+      <w:start w:val="1"/>
+      <w:numFmt w:val="bullet"/>
+      <w:lvlText w:val=""/>
+      <w:lvlJc w:val="left"/>
+      <w:pPr>
+        <w:ind w:left="2520" w:hanging="360"/>
+      </w:pPr>
+      <w:rPr>
+        <w:rFonts w:ascii="Symbol" w:hAnsi="Symbol" w:hint="default"/>
+      </w:rPr>
+    </w:lvl>
+    <w:lvl w:ilvl="4" w:tplc="04090003" w:tentative="1">
+      <w:start w:val="1"/>
+      <w:numFmt w:val="bullet"/>
+      <w:lvlText w:val="o"/>
+      <w:lvlJc w:val="left"/>
+      <w:pPr>
+        <w:ind w:left="3240" w:hanging="360"/>
+      </w:pPr>
+      <w:rPr>
+        <w:rFonts w:ascii="Courier New" w:hAnsi="Courier New" w:cs="Courier New" w:hint="default"/>
+      </w:rPr>
+    </w:lvl>
+    <w:lvl w:ilvl="5" w:tplc="04090005" w:tentative="1">
+      <w:start w:val="1"/>
+      <w:numFmt w:val="bullet"/>
+      <w:lvlText w:val=""/>
+      <w:lvlJc w:val="left"/>
+      <w:pPr>
+        <w:ind w:left="3960" w:hanging="360"/>
+      </w:pPr>
+      <w:rPr>
+        <w:rFonts w:ascii="Wingdings" w:hAnsi="Wingdings" w:hint="default"/>
+      </w:rPr>
+    </w:lvl>
+    <w:lvl w:ilvl="6" w:tplc="04090001" w:tentative="1">
+      <w:start w:val="1"/>
+      <w:numFmt w:val="bullet"/>
+      <w:lvlText w:val=""/>
+      <w:lvlJc w:val="left"/>
+      <w:pPr>
+        <w:ind w:left="4680" w:hanging="360"/>
+      </w:pPr>
+      <w:rPr>
+        <w:rFonts w:ascii="Symbol" w:hAnsi="Symbol" w:hint="default"/>
+      </w:rPr>
+    </w:lvl>
+    <w:lvl w:ilvl="7" w:tplc="04090003" w:tentative="1">
+      <w:start w:val="1"/>
+      <w:numFmt w:val="bullet"/>
+      <w:lvlText w:val="o"/>
+      <w:lvlJc w:val="left"/>
+      <w:pPr>
+        <w:ind w:left="5400" w:hanging="360"/>
+      </w:pPr>
+      <w:rPr>
+        <w:rFonts w:ascii="Courier New" w:hAnsi="Courier New" w:cs="Courier New" w:hint="default"/>
+      </w:rPr>
+    </w:lvl>
+    <w:lvl w:ilvl="8" w:tplc="04090005" w:tentative="1">
+      <w:start w:val="1"/>
+      <w:numFmt w:val="bullet"/>
+      <w:lvlText w:val=""/>
+      <w:lvlJc w:val="left"/>
+      <w:pPr>
+        <w:ind w:left="6120" w:hanging="360"/>
+      </w:pPr>
+      <w:rPr>
+        <w:rFonts w:ascii="Wingdings" w:hAnsi="Wingdings" w:hint="default"/>
+      </w:rPr>
+    </w:lvl>
+  </w:abstractNum>
+  <w:abstractNum w:abstractNumId="4" w15:restartNumberingAfterBreak="0">
     <w:nsid w:val="1A171F20"/>
     <w:multiLevelType w:val="hybridMultilevel"/>
     <w:tmpl w:val="9E1AB91C"/>
@@ -7299,7 +8467,7 @@
       </w:rPr>
     </w:lvl>
   </w:abstractNum>
-  <w:abstractNum w:abstractNumId="2" w15:restartNumberingAfterBreak="0">
+  <w:abstractNum w:abstractNumId="5" w15:restartNumberingAfterBreak="0">
     <w:nsid w:val="1E4902AF"/>
     <w:multiLevelType w:val="hybridMultilevel"/>
     <w:tmpl w:val="1F64A3C6"/>
@@ -7412,7 +8580,7 @@
       </w:rPr>
     </w:lvl>
   </w:abstractNum>
-  <w:abstractNum w:abstractNumId="3" w15:restartNumberingAfterBreak="0">
+  <w:abstractNum w:abstractNumId="6" w15:restartNumberingAfterBreak="0">
     <w:nsid w:val="266E083D"/>
     <w:multiLevelType w:val="hybridMultilevel"/>
     <w:tmpl w:val="5E5C65A6"/>
@@ -7525,7 +8693,7 @@
       </w:rPr>
     </w:lvl>
   </w:abstractNum>
-  <w:abstractNum w:abstractNumId="4" w15:restartNumberingAfterBreak="0">
+  <w:abstractNum w:abstractNumId="7" w15:restartNumberingAfterBreak="0">
     <w:nsid w:val="2B4114F5"/>
     <w:multiLevelType w:val="hybridMultilevel"/>
     <w:tmpl w:val="60A40EBA"/>
@@ -7638,7 +8806,7 @@
       </w:rPr>
     </w:lvl>
   </w:abstractNum>
-  <w:abstractNum w:abstractNumId="5" w15:restartNumberingAfterBreak="0">
+  <w:abstractNum w:abstractNumId="8" w15:restartNumberingAfterBreak="0">
     <w:nsid w:val="30A31507"/>
     <w:multiLevelType w:val="hybridMultilevel"/>
     <w:tmpl w:val="E8B2B238"/>
@@ -7751,7 +8919,7 @@
       </w:rPr>
     </w:lvl>
   </w:abstractNum>
-  <w:abstractNum w:abstractNumId="6" w15:restartNumberingAfterBreak="0">
+  <w:abstractNum w:abstractNumId="9" w15:restartNumberingAfterBreak="0">
     <w:nsid w:val="383D4CF4"/>
     <w:multiLevelType w:val="hybridMultilevel"/>
     <w:tmpl w:val="CC4282C8"/>
@@ -7864,7 +9032,7 @@
       </w:rPr>
     </w:lvl>
   </w:abstractNum>
-  <w:abstractNum w:abstractNumId="7" w15:restartNumberingAfterBreak="0">
+  <w:abstractNum w:abstractNumId="10" w15:restartNumberingAfterBreak="0">
     <w:nsid w:val="40C20748"/>
     <w:multiLevelType w:val="hybridMultilevel"/>
     <w:tmpl w:val="CE067688"/>
@@ -7977,7 +9145,120 @@
       </w:rPr>
     </w:lvl>
   </w:abstractNum>
-  <w:abstractNum w:abstractNumId="8" w15:restartNumberingAfterBreak="0">
+  <w:abstractNum w:abstractNumId="11" w15:restartNumberingAfterBreak="0">
+    <w:nsid w:val="4EE8548A"/>
+    <w:multiLevelType w:val="hybridMultilevel"/>
+    <w:tmpl w:val="E74E3D42"/>
+    <w:lvl w:ilvl="0" w:tplc="04090001">
+      <w:start w:val="1"/>
+      <w:numFmt w:val="bullet"/>
+      <w:lvlText w:val=""/>
+      <w:lvlJc w:val="left"/>
+      <w:pPr>
+        <w:ind w:left="720" w:hanging="360"/>
+      </w:pPr>
+      <w:rPr>
+        <w:rFonts w:ascii="Symbol" w:hAnsi="Symbol" w:hint="default"/>
+      </w:rPr>
+    </w:lvl>
+    <w:lvl w:ilvl="1" w:tplc="04090003">
+      <w:start w:val="1"/>
+      <w:numFmt w:val="bullet"/>
+      <w:lvlText w:val="o"/>
+      <w:lvlJc w:val="left"/>
+      <w:pPr>
+        <w:ind w:left="1440" w:hanging="360"/>
+      </w:pPr>
+      <w:rPr>
+        <w:rFonts w:ascii="Courier New" w:hAnsi="Courier New" w:cs="Courier New" w:hint="default"/>
+      </w:rPr>
+    </w:lvl>
+    <w:lvl w:ilvl="2" w:tplc="04090005" w:tentative="1">
+      <w:start w:val="1"/>
+      <w:numFmt w:val="bullet"/>
+      <w:lvlText w:val=""/>
+      <w:lvlJc w:val="left"/>
+      <w:pPr>
+        <w:ind w:left="2160" w:hanging="360"/>
+      </w:pPr>
+      <w:rPr>
+        <w:rFonts w:ascii="Wingdings" w:hAnsi="Wingdings" w:hint="default"/>
+      </w:rPr>
+    </w:lvl>
+    <w:lvl w:ilvl="3" w:tplc="04090001" w:tentative="1">
+      <w:start w:val="1"/>
+      <w:numFmt w:val="bullet"/>
+      <w:lvlText w:val=""/>
+      <w:lvlJc w:val="left"/>
+      <w:pPr>
+        <w:ind w:left="2880" w:hanging="360"/>
+      </w:pPr>
+      <w:rPr>
+        <w:rFonts w:ascii="Symbol" w:hAnsi="Symbol" w:hint="default"/>
+      </w:rPr>
+    </w:lvl>
+    <w:lvl w:ilvl="4" w:tplc="04090003" w:tentative="1">
+      <w:start w:val="1"/>
+      <w:numFmt w:val="bullet"/>
+      <w:lvlText w:val="o"/>
+      <w:lvlJc w:val="left"/>
+      <w:pPr>
+        <w:ind w:left="3600" w:hanging="360"/>
+      </w:pPr>
+      <w:rPr>
+        <w:rFonts w:ascii="Courier New" w:hAnsi="Courier New" w:cs="Courier New" w:hint="default"/>
+      </w:rPr>
+    </w:lvl>
+    <w:lvl w:ilvl="5" w:tplc="04090005" w:tentative="1">
+      <w:start w:val="1"/>
+      <w:numFmt w:val="bullet"/>
+      <w:lvlText w:val=""/>
+      <w:lvlJc w:val="left"/>
+      <w:pPr>
+        <w:ind w:left="4320" w:hanging="360"/>
+      </w:pPr>
+      <w:rPr>
+        <w:rFonts w:ascii="Wingdings" w:hAnsi="Wingdings" w:hint="default"/>
+      </w:rPr>
+    </w:lvl>
+    <w:lvl w:ilvl="6" w:tplc="04090001" w:tentative="1">
+      <w:start w:val="1"/>
+      <w:numFmt w:val="bullet"/>
+      <w:lvlText w:val=""/>
+      <w:lvlJc w:val="left"/>
+      <w:pPr>
+        <w:ind w:left="5040" w:hanging="360"/>
+      </w:pPr>
+      <w:rPr>
+        <w:rFonts w:ascii="Symbol" w:hAnsi="Symbol" w:hint="default"/>
+      </w:rPr>
+    </w:lvl>
+    <w:lvl w:ilvl="7" w:tplc="04090003" w:tentative="1">
+      <w:start w:val="1"/>
+      <w:numFmt w:val="bullet"/>
+      <w:lvlText w:val="o"/>
+      <w:lvlJc w:val="left"/>
+      <w:pPr>
+        <w:ind w:left="5760" w:hanging="360"/>
+      </w:pPr>
+      <w:rPr>
+        <w:rFonts w:ascii="Courier New" w:hAnsi="Courier New" w:cs="Courier New" w:hint="default"/>
+      </w:rPr>
+    </w:lvl>
+    <w:lvl w:ilvl="8" w:tplc="04090005" w:tentative="1">
+      <w:start w:val="1"/>
+      <w:numFmt w:val="bullet"/>
+      <w:lvlText w:val=""/>
+      <w:lvlJc w:val="left"/>
+      <w:pPr>
+        <w:ind w:left="6480" w:hanging="360"/>
+      </w:pPr>
+      <w:rPr>
+        <w:rFonts w:ascii="Wingdings" w:hAnsi="Wingdings" w:hint="default"/>
+      </w:rPr>
+    </w:lvl>
+  </w:abstractNum>
+  <w:abstractNum w:abstractNumId="12" w15:restartNumberingAfterBreak="0">
     <w:nsid w:val="51CE1DFA"/>
     <w:multiLevelType w:val="hybridMultilevel"/>
     <w:tmpl w:val="1DB2BF06"/>
@@ -8090,7 +9371,7 @@
       </w:rPr>
     </w:lvl>
   </w:abstractNum>
-  <w:abstractNum w:abstractNumId="9" w15:restartNumberingAfterBreak="0">
+  <w:abstractNum w:abstractNumId="13" w15:restartNumberingAfterBreak="0">
     <w:nsid w:val="53BD347B"/>
     <w:multiLevelType w:val="hybridMultilevel"/>
     <w:tmpl w:val="124E9F2E"/>
@@ -8203,7 +9484,120 @@
       </w:rPr>
     </w:lvl>
   </w:abstractNum>
-  <w:abstractNum w:abstractNumId="10" w15:restartNumberingAfterBreak="0">
+  <w:abstractNum w:abstractNumId="14" w15:restartNumberingAfterBreak="0">
+    <w:nsid w:val="62D26D24"/>
+    <w:multiLevelType w:val="hybridMultilevel"/>
+    <w:tmpl w:val="A6E05376"/>
+    <w:lvl w:ilvl="0" w:tplc="04090001">
+      <w:start w:val="1"/>
+      <w:numFmt w:val="bullet"/>
+      <w:lvlText w:val=""/>
+      <w:lvlJc w:val="left"/>
+      <w:pPr>
+        <w:ind w:left="720" w:hanging="360"/>
+      </w:pPr>
+      <w:rPr>
+        <w:rFonts w:ascii="Symbol" w:hAnsi="Symbol" w:hint="default"/>
+      </w:rPr>
+    </w:lvl>
+    <w:lvl w:ilvl="1" w:tplc="04090003" w:tentative="1">
+      <w:start w:val="1"/>
+      <w:numFmt w:val="bullet"/>
+      <w:lvlText w:val="o"/>
+      <w:lvlJc w:val="left"/>
+      <w:pPr>
+        <w:ind w:left="1440" w:hanging="360"/>
+      </w:pPr>
+      <w:rPr>
+        <w:rFonts w:ascii="Courier New" w:hAnsi="Courier New" w:cs="Courier New" w:hint="default"/>
+      </w:rPr>
+    </w:lvl>
+    <w:lvl w:ilvl="2" w:tplc="04090005" w:tentative="1">
+      <w:start w:val="1"/>
+      <w:numFmt w:val="bullet"/>
+      <w:lvlText w:val=""/>
+      <w:lvlJc w:val="left"/>
+      <w:pPr>
+        <w:ind w:left="2160" w:hanging="360"/>
+      </w:pPr>
+      <w:rPr>
+        <w:rFonts w:ascii="Wingdings" w:hAnsi="Wingdings" w:hint="default"/>
+      </w:rPr>
+    </w:lvl>
+    <w:lvl w:ilvl="3" w:tplc="04090001" w:tentative="1">
+      <w:start w:val="1"/>
+      <w:numFmt w:val="bullet"/>
+      <w:lvlText w:val=""/>
+      <w:lvlJc w:val="left"/>
+      <w:pPr>
+        <w:ind w:left="2880" w:hanging="360"/>
+      </w:pPr>
+      <w:rPr>
+        <w:rFonts w:ascii="Symbol" w:hAnsi="Symbol" w:hint="default"/>
+      </w:rPr>
+    </w:lvl>
+    <w:lvl w:ilvl="4" w:tplc="04090003" w:tentative="1">
+      <w:start w:val="1"/>
+      <w:numFmt w:val="bullet"/>
+      <w:lvlText w:val="o"/>
+      <w:lvlJc w:val="left"/>
+      <w:pPr>
+        <w:ind w:left="3600" w:hanging="360"/>
+      </w:pPr>
+      <w:rPr>
+        <w:rFonts w:ascii="Courier New" w:hAnsi="Courier New" w:cs="Courier New" w:hint="default"/>
+      </w:rPr>
+    </w:lvl>
+    <w:lvl w:ilvl="5" w:tplc="04090005" w:tentative="1">
+      <w:start w:val="1"/>
+      <w:numFmt w:val="bullet"/>
+      <w:lvlText w:val=""/>
+      <w:lvlJc w:val="left"/>
+      <w:pPr>
+        <w:ind w:left="4320" w:hanging="360"/>
+      </w:pPr>
+      <w:rPr>
+        <w:rFonts w:ascii="Wingdings" w:hAnsi="Wingdings" w:hint="default"/>
+      </w:rPr>
+    </w:lvl>
+    <w:lvl w:ilvl="6" w:tplc="04090001" w:tentative="1">
+      <w:start w:val="1"/>
+      <w:numFmt w:val="bullet"/>
+      <w:lvlText w:val=""/>
+      <w:lvlJc w:val="left"/>
+      <w:pPr>
+        <w:ind w:left="5040" w:hanging="360"/>
+      </w:pPr>
+      <w:rPr>
+        <w:rFonts w:ascii="Symbol" w:hAnsi="Symbol" w:hint="default"/>
+      </w:rPr>
+    </w:lvl>
+    <w:lvl w:ilvl="7" w:tplc="04090003" w:tentative="1">
+      <w:start w:val="1"/>
+      <w:numFmt w:val="bullet"/>
+      <w:lvlText w:val="o"/>
+      <w:lvlJc w:val="left"/>
+      <w:pPr>
+        <w:ind w:left="5760" w:hanging="360"/>
+      </w:pPr>
+      <w:rPr>
+        <w:rFonts w:ascii="Courier New" w:hAnsi="Courier New" w:cs="Courier New" w:hint="default"/>
+      </w:rPr>
+    </w:lvl>
+    <w:lvl w:ilvl="8" w:tplc="04090005" w:tentative="1">
+      <w:start w:val="1"/>
+      <w:numFmt w:val="bullet"/>
+      <w:lvlText w:val=""/>
+      <w:lvlJc w:val="left"/>
+      <w:pPr>
+        <w:ind w:left="6480" w:hanging="360"/>
+      </w:pPr>
+      <w:rPr>
+        <w:rFonts w:ascii="Wingdings" w:hAnsi="Wingdings" w:hint="default"/>
+      </w:rPr>
+    </w:lvl>
+  </w:abstractNum>
+  <w:abstractNum w:abstractNumId="15" w15:restartNumberingAfterBreak="0">
     <w:nsid w:val="70E00E7B"/>
     <w:multiLevelType w:val="hybridMultilevel"/>
     <w:tmpl w:val="7B2CB5EA"/>
@@ -8316,40 +9710,179 @@
       </w:rPr>
     </w:lvl>
   </w:abstractNum>
+  <w:abstractNum w:abstractNumId="16" w15:restartNumberingAfterBreak="0">
+    <w:nsid w:val="7B66463A"/>
+    <w:multiLevelType w:val="hybridMultilevel"/>
+    <w:tmpl w:val="D68099AA"/>
+    <w:lvl w:ilvl="0" w:tplc="04090001">
+      <w:start w:val="1"/>
+      <w:numFmt w:val="bullet"/>
+      <w:lvlText w:val=""/>
+      <w:lvlJc w:val="left"/>
+      <w:pPr>
+        <w:ind w:left="720" w:hanging="360"/>
+      </w:pPr>
+      <w:rPr>
+        <w:rFonts w:ascii="Symbol" w:hAnsi="Symbol" w:hint="default"/>
+      </w:rPr>
+    </w:lvl>
+    <w:lvl w:ilvl="1" w:tplc="04090003" w:tentative="1">
+      <w:start w:val="1"/>
+      <w:numFmt w:val="bullet"/>
+      <w:lvlText w:val="o"/>
+      <w:lvlJc w:val="left"/>
+      <w:pPr>
+        <w:ind w:left="1440" w:hanging="360"/>
+      </w:pPr>
+      <w:rPr>
+        <w:rFonts w:ascii="Courier New" w:hAnsi="Courier New" w:cs="Courier New" w:hint="default"/>
+      </w:rPr>
+    </w:lvl>
+    <w:lvl w:ilvl="2" w:tplc="04090005" w:tentative="1">
+      <w:start w:val="1"/>
+      <w:numFmt w:val="bullet"/>
+      <w:lvlText w:val=""/>
+      <w:lvlJc w:val="left"/>
+      <w:pPr>
+        <w:ind w:left="2160" w:hanging="360"/>
+      </w:pPr>
+      <w:rPr>
+        <w:rFonts w:ascii="Wingdings" w:hAnsi="Wingdings" w:hint="default"/>
+      </w:rPr>
+    </w:lvl>
+    <w:lvl w:ilvl="3" w:tplc="04090001" w:tentative="1">
+      <w:start w:val="1"/>
+      <w:numFmt w:val="bullet"/>
+      <w:lvlText w:val=""/>
+      <w:lvlJc w:val="left"/>
+      <w:pPr>
+        <w:ind w:left="2880" w:hanging="360"/>
+      </w:pPr>
+      <w:rPr>
+        <w:rFonts w:ascii="Symbol" w:hAnsi="Symbol" w:hint="default"/>
+      </w:rPr>
+    </w:lvl>
+    <w:lvl w:ilvl="4" w:tplc="04090003" w:tentative="1">
+      <w:start w:val="1"/>
+      <w:numFmt w:val="bullet"/>
+      <w:lvlText w:val="o"/>
+      <w:lvlJc w:val="left"/>
+      <w:pPr>
+        <w:ind w:left="3600" w:hanging="360"/>
+      </w:pPr>
+      <w:rPr>
+        <w:rFonts w:ascii="Courier New" w:hAnsi="Courier New" w:cs="Courier New" w:hint="default"/>
+      </w:rPr>
+    </w:lvl>
+    <w:lvl w:ilvl="5" w:tplc="04090005" w:tentative="1">
+      <w:start w:val="1"/>
+      <w:numFmt w:val="bullet"/>
+      <w:lvlText w:val=""/>
+      <w:lvlJc w:val="left"/>
+      <w:pPr>
+        <w:ind w:left="4320" w:hanging="360"/>
+      </w:pPr>
+      <w:rPr>
+        <w:rFonts w:ascii="Wingdings" w:hAnsi="Wingdings" w:hint="default"/>
+      </w:rPr>
+    </w:lvl>
+    <w:lvl w:ilvl="6" w:tplc="04090001" w:tentative="1">
+      <w:start w:val="1"/>
+      <w:numFmt w:val="bullet"/>
+      <w:lvlText w:val=""/>
+      <w:lvlJc w:val="left"/>
+      <w:pPr>
+        <w:ind w:left="5040" w:hanging="360"/>
+      </w:pPr>
+      <w:rPr>
+        <w:rFonts w:ascii="Symbol" w:hAnsi="Symbol" w:hint="default"/>
+      </w:rPr>
+    </w:lvl>
+    <w:lvl w:ilvl="7" w:tplc="04090003" w:tentative="1">
+      <w:start w:val="1"/>
+      <w:numFmt w:val="bullet"/>
+      <w:lvlText w:val="o"/>
+      <w:lvlJc w:val="left"/>
+      <w:pPr>
+        <w:ind w:left="5760" w:hanging="360"/>
+      </w:pPr>
+      <w:rPr>
+        <w:rFonts w:ascii="Courier New" w:hAnsi="Courier New" w:cs="Courier New" w:hint="default"/>
+      </w:rPr>
+    </w:lvl>
+    <w:lvl w:ilvl="8" w:tplc="04090005" w:tentative="1">
+      <w:start w:val="1"/>
+      <w:numFmt w:val="bullet"/>
+      <w:lvlText w:val=""/>
+      <w:lvlJc w:val="left"/>
+      <w:pPr>
+        <w:ind w:left="6480" w:hanging="360"/>
+      </w:pPr>
+      <w:rPr>
+        <w:rFonts w:ascii="Wingdings" w:hAnsi="Wingdings" w:hint="default"/>
+      </w:rPr>
+    </w:lvl>
+  </w:abstractNum>
   <w:num w:numId="1">
+    <w:abstractNumId w:val="13"/>
+  </w:num>
+  <w:num w:numId="2">
+    <w:abstractNumId w:val="7"/>
+  </w:num>
+  <w:num w:numId="3">
+    <w:abstractNumId w:val="10"/>
+  </w:num>
+  <w:num w:numId="4">
+    <w:abstractNumId w:val="5"/>
+  </w:num>
+  <w:num w:numId="5">
     <w:abstractNumId w:val="9"/>
   </w:num>
-  <w:num w:numId="2">
+  <w:num w:numId="6">
+    <w:abstractNumId w:val="6"/>
+  </w:num>
+  <w:num w:numId="7">
     <w:abstractNumId w:val="4"/>
   </w:num>
-  <w:num w:numId="3">
-    <w:abstractNumId w:val="7"/>
+  <w:num w:numId="8">
+    <w:abstractNumId w:val="12"/>
   </w:num>
-  <w:num w:numId="4">
+  <w:num w:numId="9">
+    <w:abstractNumId w:val="8"/>
+  </w:num>
+  <w:num w:numId="10">
     <w:abstractNumId w:val="2"/>
   </w:num>
-  <w:num w:numId="5">
-    <w:abstractNumId w:val="6"/>
+  <w:num w:numId="11">
+    <w:abstractNumId w:val="15"/>
   </w:num>
-  <w:num w:numId="6">
+  <w:num w:numId="12">
     <w:abstractNumId w:val="3"/>
   </w:num>
-  <w:num w:numId="7">
+  <w:num w:numId="13">
+    <w:abstractNumId w:val="16"/>
+  </w:num>
+  <w:num w:numId="14">
+    <w:abstractNumId w:val="11"/>
+  </w:num>
+  <w:num w:numId="15">
+    <w:abstractNumId w:val="0"/>
+  </w:num>
+  <w:num w:numId="16">
     <w:abstractNumId w:val="1"/>
   </w:num>
-  <w:num w:numId="8">
-    <w:abstractNumId w:val="8"/>
-  </w:num>
-  <w:num w:numId="9">
-    <w:abstractNumId w:val="5"/>
-  </w:num>
-  <w:num w:numId="10">
-    <w:abstractNumId w:val="0"/>
-  </w:num>
-  <w:num w:numId="11">
-    <w:abstractNumId w:val="10"/>
+  <w:num w:numId="17">
+    <w:abstractNumId w:val="14"/>
   </w:num>
 </w:numbering>
+</file>
+
+<file path=word/people.xml><?xml version="1.0" encoding="utf-8"?>
+<w15:people xmlns:wpc="http://schemas.microsoft.com/office/word/2010/wordprocessingCanvas" xmlns:cx="http://schemas.microsoft.com/office/drawing/2014/chartex" xmlns:cx1="http://schemas.microsoft.com/office/drawing/2015/9/8/chartex" xmlns:cx2="http://schemas.microsoft.com/office/drawing/2015/10/21/chartex" xmlns:cx3="http://schemas.microsoft.com/office/drawing/2016/5/9/chartex" xmlns:cx4="http://schemas.microsoft.com/office/drawing/2016/5/10/chartex" xmlns:cx5="http://schemas.microsoft.com/office/drawing/2016/5/11/chartex" xmlns:cx6="http://schemas.microsoft.com/office/drawing/2016/5/12/chartex" xmlns:cx7="http://schemas.microsoft.com/office/drawing/2016/5/13/chartex" xmlns:cx8="http://schemas.microsoft.com/office/drawing/2016/5/14/chartex" xmlns:mc="http://schemas.openxmlformats.org/markup-compatibility/2006" xmlns:aink="http://schemas.microsoft.com/office/drawing/2016/ink" xmlns:am3d="http://schemas.microsoft.com/office/drawing/2017/model3d" xmlns:o="urn:schemas-microsoft-com:office:office" xmlns:r="http://schemas.openxmlformats.org/officeDocument/2006/relationships" xmlns:m="http://schemas.openxmlformats.org/officeDocument/2006/math" xmlns:v="urn:schemas-microsoft-com:vml" xmlns:wp14="http://schemas.microsoft.com/office/word/2010/wordprocessingDrawing" xmlns:wp="http://schemas.openxmlformats.org/drawingml/2006/wordprocessingDrawing" xmlns:w10="urn:schemas-microsoft-com:office:word" xmlns:w="http://schemas.openxmlformats.org/wordprocessingml/2006/main" xmlns:w14="http://schemas.microsoft.com/office/word/2010/wordml" xmlns:w15="http://schemas.microsoft.com/office/word/2012/wordml" xmlns:w16cid="http://schemas.microsoft.com/office/word/2016/wordml/cid" xmlns:w16se="http://schemas.microsoft.com/office/word/2015/wordml/symex" xmlns:wpg="http://schemas.microsoft.com/office/word/2010/wordprocessingGroup" xmlns:wpi="http://schemas.microsoft.com/office/word/2010/wordprocessingInk" xmlns:wne="http://schemas.microsoft.com/office/word/2006/wordml" xmlns:wps="http://schemas.microsoft.com/office/word/2010/wordprocessingShape" mc:Ignorable="w14 w15 w16se w16cid wp14">
+  <w15:person w15:author="Microsoft Office User">
+    <w15:presenceInfo w15:providerId="None" w15:userId="Microsoft Office User"/>
+  </w15:person>
+</w15:people>
 </file>
 
 <file path=word/styles.xml><?xml version="1.0" encoding="utf-8"?>
@@ -8879,6 +10412,115 @@
       <w:szCs w:val="26"/>
     </w:rPr>
   </w:style>
+  <w:style w:type="character" w:styleId="CommentReference">
+    <w:name w:val="annotation reference"/>
+    <w:basedOn w:val="DefaultParagraphFont"/>
+    <w:uiPriority w:val="99"/>
+    <w:semiHidden/>
+    <w:unhideWhenUsed/>
+    <w:rsid w:val="00396FB8"/>
+    <w:rPr>
+      <w:sz w:val="16"/>
+      <w:szCs w:val="16"/>
+    </w:rPr>
+  </w:style>
+  <w:style w:type="paragraph" w:styleId="CommentText">
+    <w:name w:val="annotation text"/>
+    <w:basedOn w:val="Normal"/>
+    <w:link w:val="CommentTextChar"/>
+    <w:uiPriority w:val="99"/>
+    <w:semiHidden/>
+    <w:unhideWhenUsed/>
+    <w:rsid w:val="00396FB8"/>
+    <w:rPr>
+      <w:sz w:val="20"/>
+      <w:szCs w:val="20"/>
+    </w:rPr>
+  </w:style>
+  <w:style w:type="character" w:customStyle="1" w:styleId="CommentTextChar">
+    <w:name w:val="Comment Text Char"/>
+    <w:basedOn w:val="DefaultParagraphFont"/>
+    <w:link w:val="CommentText"/>
+    <w:uiPriority w:val="99"/>
+    <w:semiHidden/>
+    <w:rsid w:val="00396FB8"/>
+    <w:rPr>
+      <w:rFonts w:ascii="Times New Roman" w:eastAsia="Times New Roman" w:hAnsi="Times New Roman" w:cs="Times New Roman"/>
+      <w:sz w:val="20"/>
+      <w:szCs w:val="20"/>
+    </w:rPr>
+  </w:style>
+  <w:style w:type="paragraph" w:styleId="CommentSubject">
+    <w:name w:val="annotation subject"/>
+    <w:basedOn w:val="CommentText"/>
+    <w:next w:val="CommentText"/>
+    <w:link w:val="CommentSubjectChar"/>
+    <w:uiPriority w:val="99"/>
+    <w:semiHidden/>
+    <w:unhideWhenUsed/>
+    <w:rsid w:val="00396FB8"/>
+    <w:rPr>
+      <w:b/>
+      <w:bCs/>
+    </w:rPr>
+  </w:style>
+  <w:style w:type="character" w:customStyle="1" w:styleId="CommentSubjectChar">
+    <w:name w:val="Comment Subject Char"/>
+    <w:basedOn w:val="CommentTextChar"/>
+    <w:link w:val="CommentSubject"/>
+    <w:uiPriority w:val="99"/>
+    <w:semiHidden/>
+    <w:rsid w:val="00396FB8"/>
+    <w:rPr>
+      <w:rFonts w:ascii="Times New Roman" w:eastAsia="Times New Roman" w:hAnsi="Times New Roman" w:cs="Times New Roman"/>
+      <w:b/>
+      <w:bCs/>
+      <w:sz w:val="20"/>
+      <w:szCs w:val="20"/>
+    </w:rPr>
+  </w:style>
+  <w:style w:type="paragraph" w:styleId="BalloonText">
+    <w:name w:val="Balloon Text"/>
+    <w:basedOn w:val="Normal"/>
+    <w:link w:val="BalloonTextChar"/>
+    <w:uiPriority w:val="99"/>
+    <w:semiHidden/>
+    <w:unhideWhenUsed/>
+    <w:rsid w:val="00396FB8"/>
+    <w:rPr>
+      <w:sz w:val="18"/>
+      <w:szCs w:val="18"/>
+    </w:rPr>
+  </w:style>
+  <w:style w:type="character" w:customStyle="1" w:styleId="BalloonTextChar">
+    <w:name w:val="Balloon Text Char"/>
+    <w:basedOn w:val="DefaultParagraphFont"/>
+    <w:link w:val="BalloonText"/>
+    <w:uiPriority w:val="99"/>
+    <w:semiHidden/>
+    <w:rsid w:val="00396FB8"/>
+    <w:rPr>
+      <w:rFonts w:ascii="Times New Roman" w:eastAsia="Times New Roman" w:hAnsi="Times New Roman" w:cs="Times New Roman"/>
+      <w:sz w:val="18"/>
+      <w:szCs w:val="18"/>
+    </w:rPr>
+  </w:style>
+  <w:style w:type="table" w:styleId="TableGrid">
+    <w:name w:val="Table Grid"/>
+    <w:basedOn w:val="TableNormal"/>
+    <w:uiPriority w:val="39"/>
+    <w:rsid w:val="00FB5560"/>
+    <w:tblPr>
+      <w:tblBorders>
+        <w:top w:val="single" w:sz="4" w:space="0" w:color="auto"/>
+        <w:left w:val="single" w:sz="4" w:space="0" w:color="auto"/>
+        <w:bottom w:val="single" w:sz="4" w:space="0" w:color="auto"/>
+        <w:right w:val="single" w:sz="4" w:space="0" w:color="auto"/>
+        <w:insideH w:val="single" w:sz="4" w:space="0" w:color="auto"/>
+        <w:insideV w:val="single" w:sz="4" w:space="0" w:color="auto"/>
+      </w:tblBorders>
+    </w:tblPr>
+  </w:style>
 </w:styles>
 </file>
 

</xml_diff>